<commit_message>
Update version and release docs.
</commit_message>
<xml_diff>
--- a/Documents/External/AndroidUIKit_ReleaseNotesV3_8_0.docx
+++ b/Documents/External/AndroidUIKit_ReleaseNotesV3_8_0.docx
@@ -1,6 +1,6 @@
 
 <file path=word/document.xml><?xml version="1.0" encoding="utf-8"?>
-<w:document xmlns:wpc="http://schemas.microsoft.com/office/word/2010/wordprocessingCanvas" xmlns:cx="http://schemas.microsoft.com/office/drawing/2014/chartex" xmlns:cx1="http://schemas.microsoft.com/office/drawing/2015/9/8/chartex" xmlns:mc="http://schemas.openxmlformats.org/markup-compatibility/2006" xmlns:o="urn:schemas-microsoft-com:office:office" xmlns:r="http://schemas.openxmlformats.org/officeDocument/2006/relationships" xmlns:m="http://schemas.openxmlformats.org/officeDocument/2006/math" xmlns:v="urn:schemas-microsoft-com:vml" xmlns:wp14="http://schemas.microsoft.com/office/word/2010/wordprocessingDrawing" xmlns:wp="http://schemas.openxmlformats.org/drawingml/2006/wordprocessingDrawing" xmlns:w10="urn:schemas-microsoft-com:office:word" xmlns:w="http://schemas.openxmlformats.org/wordprocessingml/2006/main" xmlns:w14="http://schemas.microsoft.com/office/word/2010/wordml" xmlns:w15="http://schemas.microsoft.com/office/word/2012/wordml" xmlns:w16se="http://schemas.microsoft.com/office/word/2015/wordml/symex" xmlns:wpg="http://schemas.microsoft.com/office/word/2010/wordprocessingGroup" xmlns:wpi="http://schemas.microsoft.com/office/word/2010/wordprocessingInk" xmlns:wne="http://schemas.microsoft.com/office/word/2006/wordml" xmlns:wps="http://schemas.microsoft.com/office/word/2010/wordprocessingShape" mc:Ignorable="w14 w15 w16se wp14">
+<w:document xmlns:wpc="http://schemas.microsoft.com/office/word/2010/wordprocessingCanvas" xmlns:mo="http://schemas.microsoft.com/office/mac/office/2008/main" xmlns:mc="http://schemas.openxmlformats.org/markup-compatibility/2006" xmlns:mv="urn:schemas-microsoft-com:mac:vml" xmlns:o="urn:schemas-microsoft-com:office:office" xmlns:r="http://schemas.openxmlformats.org/officeDocument/2006/relationships" xmlns:m="http://schemas.openxmlformats.org/officeDocument/2006/math" xmlns:v="urn:schemas-microsoft-com:vml" xmlns:wp14="http://schemas.microsoft.com/office/word/2010/wordprocessingDrawing" xmlns:wp="http://schemas.openxmlformats.org/drawingml/2006/wordprocessingDrawing" xmlns:w10="urn:schemas-microsoft-com:office:word" xmlns:w="http://schemas.openxmlformats.org/wordprocessingml/2006/main" xmlns:w14="http://schemas.microsoft.com/office/word/2010/wordml" xmlns:w15="http://schemas.microsoft.com/office/word/2012/wordml" xmlns:wpg="http://schemas.microsoft.com/office/word/2010/wordprocessingGroup" xmlns:wpi="http://schemas.microsoft.com/office/word/2010/wordprocessingInk" xmlns:wne="http://schemas.microsoft.com/office/word/2006/wordml" xmlns:wps="http://schemas.microsoft.com/office/word/2010/wordprocessingShape" mc:Ignorable="w14 w15 wp14 mv">
   <w:body>
     <w:p>
       <w:pPr>
@@ -5638,6 +5638,175 @@
           </w:p>
         </w:tc>
       </w:tr>
+      <w:tr>
+        <w:trPr>
+          <w:trHeight w:hRule="exact" w:val="2177"/>
+        </w:trPr>
+        <w:tc>
+          <w:tcPr>
+            <w:tcW w:w="1762" w:type="dxa"/>
+            <w:tcBorders>
+              <w:top w:val="single" w:sz="5" w:space="0" w:color="000000"/>
+              <w:left w:val="single" w:sz="5" w:space="0" w:color="000000"/>
+              <w:bottom w:val="single" w:sz="5" w:space="0" w:color="000000"/>
+              <w:right w:val="single" w:sz="5" w:space="0" w:color="000000"/>
+            </w:tcBorders>
+          </w:tcPr>
+          <w:p>
+            <w:pPr>
+              <w:spacing w:before="9"/>
+              <w:ind w:left="103"/>
+              <w:rPr>
+                <w:rFonts w:ascii="Cambria" w:eastAsia="Cambria" w:hAnsi="Cambria" w:cs="Cambria"/>
+                <w:sz w:val="23"/>
+                <w:szCs w:val="23"/>
+              </w:rPr>
+            </w:pPr>
+            <w:r>
+              <w:rPr>
+                <w:rFonts w:ascii="Cambria" w:eastAsia="Cambria" w:hAnsi="Cambria" w:cs="Cambria"/>
+                <w:sz w:val="23"/>
+                <w:szCs w:val="23"/>
+              </w:rPr>
+              <w:t>3.8.0</w:t>
+            </w:r>
+          </w:p>
+        </w:tc>
+        <w:tc>
+          <w:tcPr>
+            <w:tcW w:w="1762" w:type="dxa"/>
+            <w:tcBorders>
+              <w:top w:val="single" w:sz="5" w:space="0" w:color="000000"/>
+              <w:left w:val="single" w:sz="5" w:space="0" w:color="000000"/>
+              <w:bottom w:val="single" w:sz="5" w:space="0" w:color="000000"/>
+              <w:right w:val="single" w:sz="5" w:space="0" w:color="000000"/>
+            </w:tcBorders>
+          </w:tcPr>
+          <w:p>
+            <w:pPr>
+              <w:spacing w:before="9"/>
+              <w:ind w:left="102"/>
+              <w:rPr>
+                <w:rFonts w:ascii="Cambria" w:eastAsia="Cambria" w:hAnsi="Cambria" w:cs="Cambria"/>
+                <w:sz w:val="23"/>
+                <w:szCs w:val="23"/>
+              </w:rPr>
+            </w:pPr>
+            <w:r>
+              <w:rPr>
+                <w:rFonts w:ascii="Cambria" w:eastAsia="Cambria" w:hAnsi="Cambria" w:cs="Cambria"/>
+                <w:sz w:val="23"/>
+                <w:szCs w:val="23"/>
+              </w:rPr>
+              <w:t>24-04-2017</w:t>
+            </w:r>
+          </w:p>
+        </w:tc>
+        <w:tc>
+          <w:tcPr>
+            <w:tcW w:w="1759" w:type="dxa"/>
+            <w:tcBorders>
+              <w:top w:val="single" w:sz="5" w:space="0" w:color="000000"/>
+              <w:left w:val="single" w:sz="5" w:space="0" w:color="000000"/>
+              <w:bottom w:val="single" w:sz="5" w:space="0" w:color="000000"/>
+              <w:right w:val="single" w:sz="5" w:space="0" w:color="000000"/>
+            </w:tcBorders>
+          </w:tcPr>
+          <w:p>
+            <w:pPr>
+              <w:spacing w:before="9"/>
+              <w:ind w:left="102"/>
+              <w:rPr>
+                <w:rFonts w:ascii="Cambria" w:eastAsia="Cambria" w:hAnsi="Cambria" w:cs="Cambria"/>
+                <w:sz w:val="23"/>
+                <w:szCs w:val="23"/>
+              </w:rPr>
+            </w:pPr>
+            <w:r>
+              <w:rPr>
+                <w:rFonts w:ascii="Cambria" w:eastAsia="Cambria" w:hAnsi="Cambria" w:cs="Cambria"/>
+                <w:spacing w:val="1"/>
+                <w:sz w:val="23"/>
+                <w:szCs w:val="23"/>
+              </w:rPr>
+              <w:t>Amit Kumar</w:t>
+            </w:r>
+          </w:p>
+        </w:tc>
+        <w:tc>
+          <w:tcPr>
+            <w:tcW w:w="1764" w:type="dxa"/>
+            <w:tcBorders>
+              <w:top w:val="single" w:sz="5" w:space="0" w:color="000000"/>
+              <w:left w:val="single" w:sz="5" w:space="0" w:color="000000"/>
+              <w:bottom w:val="single" w:sz="5" w:space="0" w:color="000000"/>
+              <w:right w:val="single" w:sz="5" w:space="0" w:color="000000"/>
+            </w:tcBorders>
+          </w:tcPr>
+          <w:p>
+            <w:pPr>
+              <w:spacing w:before="9"/>
+              <w:ind w:left="105"/>
+              <w:rPr>
+                <w:rFonts w:ascii="Cambria" w:eastAsia="Cambria" w:hAnsi="Cambria" w:cs="Cambria"/>
+                <w:sz w:val="23"/>
+                <w:szCs w:val="23"/>
+              </w:rPr>
+            </w:pPr>
+            <w:r>
+              <w:rPr>
+                <w:rFonts w:ascii="Cambria" w:eastAsia="Cambria" w:hAnsi="Cambria" w:cs="Cambria"/>
+                <w:sz w:val="23"/>
+                <w:szCs w:val="23"/>
+              </w:rPr>
+              <w:t>All</w:t>
+            </w:r>
+          </w:p>
+        </w:tc>
+        <w:tc>
+          <w:tcPr>
+            <w:tcW w:w="1765" w:type="dxa"/>
+            <w:tcBorders>
+              <w:top w:val="single" w:sz="5" w:space="0" w:color="000000"/>
+              <w:left w:val="single" w:sz="5" w:space="0" w:color="000000"/>
+              <w:bottom w:val="single" w:sz="5" w:space="0" w:color="000000"/>
+              <w:right w:val="single" w:sz="5" w:space="0" w:color="000000"/>
+            </w:tcBorders>
+          </w:tcPr>
+          <w:p>
+            <w:pPr>
+              <w:spacing w:before="9"/>
+              <w:ind w:right="66"/>
+              <w:rPr>
+                <w:rFonts w:ascii="Cambria" w:eastAsia="Cambria" w:hAnsi="Cambria" w:cs="Cambria"/>
+                <w:spacing w:val="1"/>
+                <w:sz w:val="23"/>
+                <w:szCs w:val="23"/>
+              </w:rPr>
+            </w:pPr>
+            <w:r>
+              <w:rPr>
+                <w:rFonts w:ascii="Cambria" w:eastAsia="Cambria" w:hAnsi="Cambria" w:cs="Cambria"/>
+                <w:spacing w:val="1"/>
+                <w:sz w:val="23"/>
+                <w:szCs w:val="23"/>
+              </w:rPr>
+              <w:t>Added new feature to support Language pack integration.</w:t>
+            </w:r>
+          </w:p>
+          <w:p>
+            <w:pPr>
+              <w:spacing w:before="9"/>
+              <w:ind w:left="100" w:right="66"/>
+              <w:rPr>
+                <w:rFonts w:ascii="Cambria" w:eastAsia="Cambria" w:hAnsi="Cambria" w:cs="Cambria"/>
+                <w:sz w:val="23"/>
+                <w:szCs w:val="23"/>
+              </w:rPr>
+            </w:pPr>
+          </w:p>
+        </w:tc>
+      </w:tr>
     </w:tbl>
     <w:p>
       <w:pPr>
@@ -5667,6 +5836,8 @@
       <w:pPr>
         <w:spacing w:line="200" w:lineRule="exact"/>
       </w:pPr>
+      <w:bookmarkStart w:id="0" w:name="_GoBack"/>
+      <w:bookmarkEnd w:id="0"/>
     </w:p>
     <w:p>
       <w:pPr>
@@ -6624,7 +6795,6 @@
                 <w:sz w:val="22"/>
                 <w:szCs w:val="22"/>
               </w:rPr>
-              <w:lastRenderedPageBreak/>
               <w:t>Qu</w:t>
             </w:r>
             <w:r>
@@ -8070,7 +8240,7 @@
           <w:sz w:val="22"/>
           <w:szCs w:val="22"/>
         </w:rPr>
-        <w:t>3</w:t>
+        <w:t>8</w:t>
       </w:r>
       <w:r>
         <w:rPr>
@@ -9127,18 +9297,7 @@
             <w:sz w:val="22"/>
             <w:szCs w:val="22"/>
           </w:rPr>
-          <w:t>'</w:t>
-        </w:r>
-        <w:proofErr w:type="gramStart"/>
-        <w:r>
-          <w:rPr>
-            <w:rFonts w:ascii="Calibri" w:eastAsia="Calibri" w:hAnsi="Calibri" w:cs="Calibri"/>
-            <w:b/>
-            <w:spacing w:val="-1"/>
-            <w:sz w:val="22"/>
-            <w:szCs w:val="22"/>
-          </w:rPr>
-          <w:t>h</w:t>
+          <w:t>'h</w:t>
         </w:r>
         <w:r>
           <w:rPr>
@@ -9149,7 +9308,6 @@
           </w:rPr>
           <w:t>ttp</w:t>
         </w:r>
-        <w:proofErr w:type="gramEnd"/>
         <w:r>
           <w:rPr>
             <w:rFonts w:ascii="Calibri" w:eastAsia="Calibri" w:hAnsi="Calibri" w:cs="Calibri"/>
@@ -11097,7 +11255,15 @@
           <w:sz w:val="23"/>
           <w:szCs w:val="23"/>
         </w:rPr>
-        <w:t>.3.0</w:t>
+        <w:t>.8</w:t>
+      </w:r>
+      <w:r>
+        <w:rPr>
+          <w:rFonts w:ascii="Cambria" w:eastAsia="Cambria" w:hAnsi="Cambria" w:cs="Cambria"/>
+          <w:sz w:val="23"/>
+          <w:szCs w:val="23"/>
+        </w:rPr>
+        <w:t>.0</w:t>
       </w:r>
     </w:p>
     <w:p>
@@ -11325,23 +11491,13 @@
           <w:szCs w:val="23"/>
         </w:rPr>
       </w:pPr>
-      <w:proofErr w:type="gramStart"/>
       <w:r>
         <w:rPr>
           <w:rFonts w:ascii="Cambria" w:eastAsia="Cambria" w:hAnsi="Cambria" w:cs="Cambria"/>
           <w:sz w:val="23"/>
           <w:szCs w:val="23"/>
         </w:rPr>
-        <w:t>dependencies</w:t>
-      </w:r>
-      <w:proofErr w:type="gramEnd"/>
-      <w:r>
-        <w:rPr>
-          <w:rFonts w:ascii="Cambria" w:eastAsia="Cambria" w:hAnsi="Cambria" w:cs="Cambria"/>
-          <w:sz w:val="23"/>
-          <w:szCs w:val="23"/>
-        </w:rPr>
-        <w:t xml:space="preserve"> {</w:t>
+        <w:t>dependencies {</w:t>
       </w:r>
     </w:p>
     <w:p>
@@ -11375,7 +11531,6 @@
         </w:rPr>
         <w:tab/>
       </w:r>
-      <w:proofErr w:type="gramStart"/>
       <w:r>
         <w:rPr>
           <w:rFonts w:ascii="Cambria" w:eastAsia="Cambria" w:hAnsi="Cambria" w:cs="Cambria"/>
@@ -11384,9 +11539,9 @@
           <w:sz w:val="23"/>
           <w:szCs w:val="23"/>
         </w:rPr>
-        <w:t>compile</w:t>
-      </w:r>
-      <w:proofErr w:type="gramEnd"/>
+        <w:t>compile '</w:t>
+      </w:r>
+      <w:proofErr w:type="gramStart"/>
       <w:r>
         <w:rPr>
           <w:rFonts w:ascii="Cambria" w:eastAsia="Cambria" w:hAnsi="Cambria" w:cs="Cambria"/>
@@ -11395,7 +11550,18 @@
           <w:sz w:val="23"/>
           <w:szCs w:val="23"/>
         </w:rPr>
-        <w:t xml:space="preserve"> 'com.android.support:appcompat-v7:23.2.1'</w:t>
+        <w:t>com.android</w:t>
+      </w:r>
+      <w:proofErr w:type="gramEnd"/>
+      <w:r>
+        <w:rPr>
+          <w:rFonts w:ascii="Cambria" w:eastAsia="Cambria" w:hAnsi="Cambria" w:cs="Cambria"/>
+          <w:b/>
+          <w:spacing w:val="-1"/>
+          <w:sz w:val="23"/>
+          <w:szCs w:val="23"/>
+        </w:rPr>
+        <w:t>.support:appcompat-v7:23.2.1'</w:t>
       </w:r>
     </w:p>
     <w:p>
@@ -11432,7 +11598,6 @@
         </w:rPr>
       </w:pPr>
       <w:proofErr w:type="spellStart"/>
-      <w:proofErr w:type="gramStart"/>
       <w:r>
         <w:rPr>
           <w:rFonts w:ascii="Cambria" w:eastAsia="Cambria" w:hAnsi="Cambria" w:cs="Cambria"/>
@@ -11442,7 +11607,6 @@
         <w:t>defaultConfig</w:t>
       </w:r>
       <w:proofErr w:type="spellEnd"/>
-      <w:proofErr w:type="gramEnd"/>
       <w:r>
         <w:rPr>
           <w:rFonts w:ascii="Cambria" w:eastAsia="Cambria" w:hAnsi="Cambria" w:cs="Cambria"/>
@@ -12301,7 +12465,7 @@
           <w:sz w:val="36"/>
           <w:szCs w:val="36"/>
         </w:rPr>
-        <w:t>Version-3.4</w:t>
+        <w:t>Version-3.8</w:t>
       </w:r>
       <w:r>
         <w:rPr>
@@ -12337,8 +12501,6 @@
       <w:r>
         <w:t>.</w:t>
       </w:r>
-      <w:bookmarkStart w:id="0" w:name="_GoBack"/>
-      <w:bookmarkEnd w:id="0"/>
     </w:p>
     <w:p>
       <w:pPr>
@@ -12683,6 +12845,14 @@
           <w:szCs w:val="24"/>
         </w:rPr>
       </w:pPr>
+      <w:r>
+        <w:rPr>
+          <w:rFonts w:ascii="Calibri" w:eastAsia="Calibri" w:hAnsi="Calibri" w:cs="Calibri"/>
+          <w:sz w:val="24"/>
+          <w:szCs w:val="24"/>
+        </w:rPr>
+        <w:t>DE</w:t>
+      </w:r>
       <w:proofErr w:type="gramStart"/>
       <w:r>
         <w:rPr>
@@ -12690,7 +12860,7 @@
           <w:sz w:val="24"/>
           <w:szCs w:val="24"/>
         </w:rPr>
-        <w:t>DE12389 :</w:t>
+        <w:t>12389 :</w:t>
       </w:r>
       <w:proofErr w:type="gramEnd"/>
       <w:r>
@@ -12711,6 +12881,14 @@
           <w:szCs w:val="24"/>
         </w:rPr>
       </w:pPr>
+      <w:r>
+        <w:rPr>
+          <w:rFonts w:ascii="Calibri" w:eastAsia="Calibri" w:hAnsi="Calibri" w:cs="Calibri"/>
+          <w:sz w:val="24"/>
+          <w:szCs w:val="24"/>
+        </w:rPr>
+        <w:t>DE</w:t>
+      </w:r>
       <w:proofErr w:type="gramStart"/>
       <w:r>
         <w:rPr>
@@ -12718,7 +12896,7 @@
           <w:sz w:val="24"/>
           <w:szCs w:val="24"/>
         </w:rPr>
-        <w:t>DE12390 :</w:t>
+        <w:t>12390 :</w:t>
       </w:r>
       <w:proofErr w:type="gramEnd"/>
       <w:r>
@@ -12739,6 +12917,14 @@
           <w:szCs w:val="24"/>
         </w:rPr>
       </w:pPr>
+      <w:r>
+        <w:rPr>
+          <w:rFonts w:ascii="Calibri" w:eastAsia="Calibri" w:hAnsi="Calibri" w:cs="Calibri"/>
+          <w:sz w:val="24"/>
+          <w:szCs w:val="24"/>
+        </w:rPr>
+        <w:t>DE</w:t>
+      </w:r>
       <w:proofErr w:type="gramStart"/>
       <w:r>
         <w:rPr>
@@ -12746,7 +12932,7 @@
           <w:sz w:val="24"/>
           <w:szCs w:val="24"/>
         </w:rPr>
-        <w:t>DE12391 :</w:t>
+        <w:t>12391 :</w:t>
       </w:r>
       <w:proofErr w:type="gramEnd"/>
       <w:r>
@@ -15811,9 +15997,9 @@
         </w:rPr>
       </w:pPr>
       <w:r>
-        <w:pict>
+        <w:pict w14:anchorId="151109AA">
           <v:group id="_x0000_s1026" style="position:absolute;left:0;text-align:left;margin-left:319.95pt;margin-top:2.45pt;width:130.1pt;height:14.65pt;z-index:-251658240;mso-position-horizontal-relative:page" coordorigin="6399,49" coordsize="2602,293">
-            <v:shape id="_x0000_s1027" style="position:absolute;left:6399;top:49;width:2602;height:293" coordorigin="6399,49" coordsize="2602,293" path="m6399,341r2602,l9001,49r-2602,l6399,341xe" fillcolor="#e3e3ff" stroked="f">
+            <v:shape id="_x0000_s1027" style="position:absolute;left:6399;top:49;width:2602;height:293" coordorigin="6399,49" coordsize="2602,293" path="m6399,341l9001,341,9001,49,6399,49,6399,341xe" fillcolor="#e3e3ff" stroked="f">
               <v:path arrowok="t"/>
             </v:shape>
             <w10:wrap anchorx="page"/>
@@ -17360,7 +17546,6 @@
         </w:rPr>
       </w:pPr>
       <w:proofErr w:type="spellStart"/>
-      <w:proofErr w:type="gramStart"/>
       <w:r>
         <w:rPr>
           <w:rFonts w:ascii="Calibri" w:eastAsia="Calibri" w:hAnsi="Calibri" w:cs="Calibri"/>
@@ -17487,7 +17672,6 @@
         <w:t>n</w:t>
       </w:r>
       <w:proofErr w:type="spellEnd"/>
-      <w:proofErr w:type="gramEnd"/>
       <w:r>
         <w:rPr>
           <w:rFonts w:ascii="Calibri" w:eastAsia="Calibri" w:hAnsi="Calibri" w:cs="Calibri"/>
@@ -17956,7 +18140,6 @@
         </w:rPr>
       </w:pPr>
       <w:proofErr w:type="spellStart"/>
-      <w:proofErr w:type="gramStart"/>
       <w:r>
         <w:rPr>
           <w:rFonts w:ascii="Calibri" w:eastAsia="Calibri" w:hAnsi="Calibri" w:cs="Calibri"/>
@@ -18102,7 +18285,6 @@
         <w:t>c</w:t>
       </w:r>
       <w:proofErr w:type="spellEnd"/>
-      <w:proofErr w:type="gramEnd"/>
       <w:r>
         <w:rPr>
           <w:rFonts w:ascii="Calibri" w:eastAsia="Calibri" w:hAnsi="Calibri" w:cs="Calibri"/>
@@ -19302,6 +19484,7 @@
           <w:sz w:val="24"/>
           <w:szCs w:val="24"/>
         </w:rPr>
+        <w:lastRenderedPageBreak/>
         <w:t>3</w:t>
       </w:r>
       <w:r>
@@ -21333,7 +21516,6 @@
           <w:sz w:val="24"/>
           <w:szCs w:val="24"/>
         </w:rPr>
-        <w:lastRenderedPageBreak/>
         <w:t>“</w:t>
       </w:r>
       <w:proofErr w:type="spellStart"/>
@@ -21942,7 +22124,16 @@
           <w:sz w:val="22"/>
           <w:szCs w:val="22"/>
         </w:rPr>
-        <w:t xml:space="preserve">.  </w:t>
+        <w:t>.</w:t>
+      </w:r>
+      <w:proofErr w:type="gramStart"/>
+      <w:r>
+        <w:rPr>
+          <w:rFonts w:ascii="Calibri" w:eastAsia="Calibri" w:hAnsi="Calibri" w:cs="Calibri"/>
+          <w:sz w:val="22"/>
+          <w:szCs w:val="22"/>
+        </w:rPr>
+        <w:t xml:space="preserve">  </w:t>
       </w:r>
       <w:r>
         <w:rPr>
@@ -21962,6 +22153,7 @@
         </w:rPr>
         <w:t>[</w:t>
       </w:r>
+      <w:proofErr w:type="gramEnd"/>
       <w:r>
         <w:rPr>
           <w:rFonts w:ascii="Calibri" w:eastAsia="Calibri" w:hAnsi="Calibri" w:cs="Calibri"/>
@@ -22220,7 +22412,6 @@
         </w:rPr>
         <w:t xml:space="preserve"> </w:t>
       </w:r>
-      <w:proofErr w:type="gramStart"/>
       <w:r>
         <w:rPr>
           <w:rFonts w:ascii="Calibri" w:eastAsia="Calibri" w:hAnsi="Calibri" w:cs="Calibri"/>
@@ -22281,7 +22472,6 @@
         </w:rPr>
         <w:t>.</w:t>
       </w:r>
-      <w:proofErr w:type="gramEnd"/>
       <w:r>
         <w:rPr>
           <w:rFonts w:ascii="Calibri" w:eastAsia="Calibri" w:hAnsi="Calibri" w:cs="Calibri"/>
@@ -22542,7 +22732,6 @@
           <w:szCs w:val="22"/>
         </w:rPr>
       </w:pPr>
-      <w:proofErr w:type="gramStart"/>
       <w:r>
         <w:rPr>
           <w:rFonts w:ascii="Calibri" w:eastAsia="Calibri" w:hAnsi="Calibri" w:cs="Calibri"/>
@@ -22592,16 +22781,7 @@
           <w:sz w:val="22"/>
           <w:szCs w:val="22"/>
         </w:rPr>
-        <w:t>d</w:t>
-      </w:r>
-      <w:proofErr w:type="gramEnd"/>
-      <w:r>
-        <w:rPr>
-          <w:rFonts w:ascii="Calibri" w:eastAsia="Calibri" w:hAnsi="Calibri" w:cs="Calibri"/>
-          <w:sz w:val="22"/>
-          <w:szCs w:val="22"/>
-        </w:rPr>
-        <w:t xml:space="preserve"> </w:t>
+        <w:t xml:space="preserve">d </w:t>
       </w:r>
       <w:r>
         <w:rPr>
@@ -22769,7 +22949,6 @@
         <w:t xml:space="preserve">. </w:t>
       </w:r>
       <w:proofErr w:type="spellStart"/>
-      <w:proofErr w:type="gramStart"/>
       <w:r>
         <w:rPr>
           <w:rFonts w:ascii="Calibri" w:eastAsia="Calibri" w:hAnsi="Calibri" w:cs="Calibri"/>
@@ -22805,7 +22984,6 @@
         <w:t>le</w:t>
       </w:r>
       <w:proofErr w:type="spellEnd"/>
-      <w:proofErr w:type="gramEnd"/>
       <w:r>
         <w:rPr>
           <w:rFonts w:ascii="Calibri" w:eastAsia="Calibri" w:hAnsi="Calibri" w:cs="Calibri"/>
@@ -22999,23 +23177,196 @@
           <w:szCs w:val="22"/>
         </w:rPr>
       </w:pPr>
+      <w:r>
+        <w:rPr>
+          <w:rFonts w:ascii="Calibri" w:eastAsia="Calibri" w:hAnsi="Calibri" w:cs="Calibri"/>
+          <w:spacing w:val="1"/>
+          <w:sz w:val="22"/>
+          <w:szCs w:val="22"/>
+        </w:rPr>
+        <w:t>3</w:t>
+      </w:r>
+      <w:r>
+        <w:rPr>
+          <w:rFonts w:ascii="Calibri" w:eastAsia="Calibri" w:hAnsi="Calibri" w:cs="Calibri"/>
+          <w:sz w:val="22"/>
+          <w:szCs w:val="22"/>
+        </w:rPr>
+        <w:t>.C</w:t>
+      </w:r>
+      <w:r>
+        <w:rPr>
+          <w:rFonts w:ascii="Calibri" w:eastAsia="Calibri" w:hAnsi="Calibri" w:cs="Calibri"/>
+          <w:spacing w:val="-2"/>
+          <w:sz w:val="22"/>
+          <w:szCs w:val="22"/>
+        </w:rPr>
+        <w:t>h</w:t>
+      </w:r>
+      <w:r>
+        <w:rPr>
+          <w:rFonts w:ascii="Calibri" w:eastAsia="Calibri" w:hAnsi="Calibri" w:cs="Calibri"/>
+          <w:sz w:val="22"/>
+          <w:szCs w:val="22"/>
+        </w:rPr>
+        <w:t>a</w:t>
+      </w:r>
+      <w:r>
+        <w:rPr>
+          <w:rFonts w:ascii="Calibri" w:eastAsia="Calibri" w:hAnsi="Calibri" w:cs="Calibri"/>
+          <w:spacing w:val="-1"/>
+          <w:sz w:val="22"/>
+          <w:szCs w:val="22"/>
+        </w:rPr>
+        <w:t>ng</w:t>
+      </w:r>
+      <w:r>
+        <w:rPr>
+          <w:rFonts w:ascii="Calibri" w:eastAsia="Calibri" w:hAnsi="Calibri" w:cs="Calibri"/>
+          <w:sz w:val="22"/>
+          <w:szCs w:val="22"/>
+        </w:rPr>
+        <w:t>ed the</w:t>
+      </w:r>
+      <w:r>
+        <w:rPr>
+          <w:rFonts w:ascii="Calibri" w:eastAsia="Calibri" w:hAnsi="Calibri" w:cs="Calibri"/>
+          <w:spacing w:val="1"/>
+          <w:sz w:val="22"/>
+          <w:szCs w:val="22"/>
+        </w:rPr>
+        <w:t xml:space="preserve"> </w:t>
+      </w:r>
+      <w:proofErr w:type="spellStart"/>
+      <w:r>
+        <w:rPr>
+          <w:rFonts w:ascii="Calibri" w:eastAsia="Calibri" w:hAnsi="Calibri" w:cs="Calibri"/>
+          <w:spacing w:val="-1"/>
+          <w:sz w:val="22"/>
+          <w:szCs w:val="22"/>
+        </w:rPr>
+        <w:t>g</w:t>
+      </w:r>
+      <w:r>
+        <w:rPr>
+          <w:rFonts w:ascii="Calibri" w:eastAsia="Calibri" w:hAnsi="Calibri" w:cs="Calibri"/>
+          <w:sz w:val="22"/>
+          <w:szCs w:val="22"/>
+        </w:rPr>
+        <w:t>ra</w:t>
+      </w:r>
+      <w:r>
+        <w:rPr>
+          <w:rFonts w:ascii="Calibri" w:eastAsia="Calibri" w:hAnsi="Calibri" w:cs="Calibri"/>
+          <w:spacing w:val="-1"/>
+          <w:sz w:val="22"/>
+          <w:szCs w:val="22"/>
+        </w:rPr>
+        <w:t>d</w:t>
+      </w:r>
+      <w:r>
+        <w:rPr>
+          <w:rFonts w:ascii="Calibri" w:eastAsia="Calibri" w:hAnsi="Calibri" w:cs="Calibri"/>
+          <w:spacing w:val="-3"/>
+          <w:sz w:val="22"/>
+          <w:szCs w:val="22"/>
+        </w:rPr>
+        <w:t>l</w:t>
+      </w:r>
+      <w:r>
+        <w:rPr>
+          <w:rFonts w:ascii="Calibri" w:eastAsia="Calibri" w:hAnsi="Calibri" w:cs="Calibri"/>
+          <w:spacing w:val="1"/>
+          <w:sz w:val="22"/>
+          <w:szCs w:val="22"/>
+        </w:rPr>
+        <w:t>e</w:t>
+      </w:r>
+      <w:r>
+        <w:rPr>
+          <w:rFonts w:ascii="Calibri" w:eastAsia="Calibri" w:hAnsi="Calibri" w:cs="Calibri"/>
+          <w:sz w:val="22"/>
+          <w:szCs w:val="22"/>
+        </w:rPr>
+        <w:t>-</w:t>
+      </w:r>
       <w:proofErr w:type="gramStart"/>
       <w:r>
         <w:rPr>
           <w:rFonts w:ascii="Calibri" w:eastAsia="Calibri" w:hAnsi="Calibri" w:cs="Calibri"/>
-          <w:spacing w:val="1"/>
-          <w:sz w:val="22"/>
-          <w:szCs w:val="22"/>
-        </w:rPr>
-        <w:t>3</w:t>
-      </w:r>
-      <w:r>
-        <w:rPr>
-          <w:rFonts w:ascii="Calibri" w:eastAsia="Calibri" w:hAnsi="Calibri" w:cs="Calibri"/>
-          <w:sz w:val="22"/>
-          <w:szCs w:val="22"/>
-        </w:rPr>
-        <w:t>.C</w:t>
+          <w:sz w:val="22"/>
+          <w:szCs w:val="22"/>
+        </w:rPr>
+        <w:t>wra</w:t>
+      </w:r>
+      <w:r>
+        <w:rPr>
+          <w:rFonts w:ascii="Calibri" w:eastAsia="Calibri" w:hAnsi="Calibri" w:cs="Calibri"/>
+          <w:spacing w:val="-3"/>
+          <w:sz w:val="22"/>
+          <w:szCs w:val="22"/>
+        </w:rPr>
+        <w:t>p</w:t>
+      </w:r>
+      <w:r>
+        <w:rPr>
+          <w:rFonts w:ascii="Calibri" w:eastAsia="Calibri" w:hAnsi="Calibri" w:cs="Calibri"/>
+          <w:spacing w:val="-1"/>
+          <w:sz w:val="22"/>
+          <w:szCs w:val="22"/>
+        </w:rPr>
+        <w:t>p</w:t>
+      </w:r>
+      <w:r>
+        <w:rPr>
+          <w:rFonts w:ascii="Calibri" w:eastAsia="Calibri" w:hAnsi="Calibri" w:cs="Calibri"/>
+          <w:sz w:val="22"/>
+          <w:szCs w:val="22"/>
+        </w:rPr>
+        <w:t>er.</w:t>
+      </w:r>
+      <w:r>
+        <w:rPr>
+          <w:rFonts w:ascii="Calibri" w:eastAsia="Calibri" w:hAnsi="Calibri" w:cs="Calibri"/>
+          <w:spacing w:val="-1"/>
+          <w:sz w:val="22"/>
+          <w:szCs w:val="22"/>
+        </w:rPr>
+        <w:t>p</w:t>
+      </w:r>
+      <w:r>
+        <w:rPr>
+          <w:rFonts w:ascii="Calibri" w:eastAsia="Calibri" w:hAnsi="Calibri" w:cs="Calibri"/>
+          <w:sz w:val="22"/>
+          <w:szCs w:val="22"/>
+        </w:rPr>
+        <w:t>r</w:t>
+      </w:r>
+      <w:r>
+        <w:rPr>
+          <w:rFonts w:ascii="Calibri" w:eastAsia="Calibri" w:hAnsi="Calibri" w:cs="Calibri"/>
+          <w:spacing w:val="1"/>
+          <w:sz w:val="22"/>
+          <w:szCs w:val="22"/>
+        </w:rPr>
+        <w:t>o</w:t>
+      </w:r>
+      <w:r>
+        <w:rPr>
+          <w:rFonts w:ascii="Calibri" w:eastAsia="Calibri" w:hAnsi="Calibri" w:cs="Calibri"/>
+          <w:spacing w:val="-1"/>
+          <w:sz w:val="22"/>
+          <w:szCs w:val="22"/>
+        </w:rPr>
+        <w:t>p</w:t>
+      </w:r>
+      <w:r>
+        <w:rPr>
+          <w:rFonts w:ascii="Calibri" w:eastAsia="Calibri" w:hAnsi="Calibri" w:cs="Calibri"/>
+          <w:sz w:val="22"/>
+          <w:szCs w:val="22"/>
+        </w:rPr>
+        <w:t>ert</w:t>
       </w:r>
       <w:r>
         <w:rPr>
@@ -23024,191 +23375,18 @@
           <w:sz w:val="22"/>
           <w:szCs w:val="22"/>
         </w:rPr>
-        <w:t>h</w:t>
-      </w:r>
-      <w:r>
-        <w:rPr>
-          <w:rFonts w:ascii="Calibri" w:eastAsia="Calibri" w:hAnsi="Calibri" w:cs="Calibri"/>
-          <w:sz w:val="22"/>
-          <w:szCs w:val="22"/>
-        </w:rPr>
-        <w:t>a</w:t>
-      </w:r>
-      <w:r>
-        <w:rPr>
-          <w:rFonts w:ascii="Calibri" w:eastAsia="Calibri" w:hAnsi="Calibri" w:cs="Calibri"/>
-          <w:spacing w:val="-1"/>
-          <w:sz w:val="22"/>
-          <w:szCs w:val="22"/>
-        </w:rPr>
-        <w:t>ng</w:t>
-      </w:r>
-      <w:r>
-        <w:rPr>
-          <w:rFonts w:ascii="Calibri" w:eastAsia="Calibri" w:hAnsi="Calibri" w:cs="Calibri"/>
-          <w:sz w:val="22"/>
-          <w:szCs w:val="22"/>
-        </w:rPr>
-        <w:t>ed</w:t>
-      </w:r>
+        <w:t>i</w:t>
+      </w:r>
+      <w:r>
+        <w:rPr>
+          <w:rFonts w:ascii="Calibri" w:eastAsia="Calibri" w:hAnsi="Calibri" w:cs="Calibri"/>
+          <w:sz w:val="22"/>
+          <w:szCs w:val="22"/>
+        </w:rPr>
+        <w:t>es</w:t>
+      </w:r>
+      <w:proofErr w:type="spellEnd"/>
       <w:proofErr w:type="gramEnd"/>
-      <w:r>
-        <w:rPr>
-          <w:rFonts w:ascii="Calibri" w:eastAsia="Calibri" w:hAnsi="Calibri" w:cs="Calibri"/>
-          <w:sz w:val="22"/>
-          <w:szCs w:val="22"/>
-        </w:rPr>
-        <w:t xml:space="preserve"> the</w:t>
-      </w:r>
-      <w:r>
-        <w:rPr>
-          <w:rFonts w:ascii="Calibri" w:eastAsia="Calibri" w:hAnsi="Calibri" w:cs="Calibri"/>
-          <w:spacing w:val="1"/>
-          <w:sz w:val="22"/>
-          <w:szCs w:val="22"/>
-        </w:rPr>
-        <w:t xml:space="preserve"> </w:t>
-      </w:r>
-      <w:proofErr w:type="spellStart"/>
-      <w:r>
-        <w:rPr>
-          <w:rFonts w:ascii="Calibri" w:eastAsia="Calibri" w:hAnsi="Calibri" w:cs="Calibri"/>
-          <w:spacing w:val="-1"/>
-          <w:sz w:val="22"/>
-          <w:szCs w:val="22"/>
-        </w:rPr>
-        <w:t>g</w:t>
-      </w:r>
-      <w:r>
-        <w:rPr>
-          <w:rFonts w:ascii="Calibri" w:eastAsia="Calibri" w:hAnsi="Calibri" w:cs="Calibri"/>
-          <w:sz w:val="22"/>
-          <w:szCs w:val="22"/>
-        </w:rPr>
-        <w:t>ra</w:t>
-      </w:r>
-      <w:r>
-        <w:rPr>
-          <w:rFonts w:ascii="Calibri" w:eastAsia="Calibri" w:hAnsi="Calibri" w:cs="Calibri"/>
-          <w:spacing w:val="-1"/>
-          <w:sz w:val="22"/>
-          <w:szCs w:val="22"/>
-        </w:rPr>
-        <w:t>d</w:t>
-      </w:r>
-      <w:r>
-        <w:rPr>
-          <w:rFonts w:ascii="Calibri" w:eastAsia="Calibri" w:hAnsi="Calibri" w:cs="Calibri"/>
-          <w:spacing w:val="-3"/>
-          <w:sz w:val="22"/>
-          <w:szCs w:val="22"/>
-        </w:rPr>
-        <w:t>l</w:t>
-      </w:r>
-      <w:r>
-        <w:rPr>
-          <w:rFonts w:ascii="Calibri" w:eastAsia="Calibri" w:hAnsi="Calibri" w:cs="Calibri"/>
-          <w:spacing w:val="1"/>
-          <w:sz w:val="22"/>
-          <w:szCs w:val="22"/>
-        </w:rPr>
-        <w:t>e</w:t>
-      </w:r>
-      <w:r>
-        <w:rPr>
-          <w:rFonts w:ascii="Calibri" w:eastAsia="Calibri" w:hAnsi="Calibri" w:cs="Calibri"/>
-          <w:sz w:val="22"/>
-          <w:szCs w:val="22"/>
-        </w:rPr>
-        <w:t>-wra</w:t>
-      </w:r>
-      <w:r>
-        <w:rPr>
-          <w:rFonts w:ascii="Calibri" w:eastAsia="Calibri" w:hAnsi="Calibri" w:cs="Calibri"/>
-          <w:spacing w:val="-3"/>
-          <w:sz w:val="22"/>
-          <w:szCs w:val="22"/>
-        </w:rPr>
-        <w:t>p</w:t>
-      </w:r>
-      <w:r>
-        <w:rPr>
-          <w:rFonts w:ascii="Calibri" w:eastAsia="Calibri" w:hAnsi="Calibri" w:cs="Calibri"/>
-          <w:spacing w:val="-1"/>
-          <w:sz w:val="22"/>
-          <w:szCs w:val="22"/>
-        </w:rPr>
-        <w:t>p</w:t>
-      </w:r>
-      <w:r>
-        <w:rPr>
-          <w:rFonts w:ascii="Calibri" w:eastAsia="Calibri" w:hAnsi="Calibri" w:cs="Calibri"/>
-          <w:sz w:val="22"/>
-          <w:szCs w:val="22"/>
-        </w:rPr>
-        <w:t>er.</w:t>
-      </w:r>
-      <w:r>
-        <w:rPr>
-          <w:rFonts w:ascii="Calibri" w:eastAsia="Calibri" w:hAnsi="Calibri" w:cs="Calibri"/>
-          <w:spacing w:val="-1"/>
-          <w:sz w:val="22"/>
-          <w:szCs w:val="22"/>
-        </w:rPr>
-        <w:t>p</w:t>
-      </w:r>
-      <w:r>
-        <w:rPr>
-          <w:rFonts w:ascii="Calibri" w:eastAsia="Calibri" w:hAnsi="Calibri" w:cs="Calibri"/>
-          <w:sz w:val="22"/>
-          <w:szCs w:val="22"/>
-        </w:rPr>
-        <w:t>r</w:t>
-      </w:r>
-      <w:r>
-        <w:rPr>
-          <w:rFonts w:ascii="Calibri" w:eastAsia="Calibri" w:hAnsi="Calibri" w:cs="Calibri"/>
-          <w:spacing w:val="1"/>
-          <w:sz w:val="22"/>
-          <w:szCs w:val="22"/>
-        </w:rPr>
-        <w:t>o</w:t>
-      </w:r>
-      <w:r>
-        <w:rPr>
-          <w:rFonts w:ascii="Calibri" w:eastAsia="Calibri" w:hAnsi="Calibri" w:cs="Calibri"/>
-          <w:spacing w:val="-1"/>
-          <w:sz w:val="22"/>
-          <w:szCs w:val="22"/>
-        </w:rPr>
-        <w:t>p</w:t>
-      </w:r>
-      <w:r>
-        <w:rPr>
-          <w:rFonts w:ascii="Calibri" w:eastAsia="Calibri" w:hAnsi="Calibri" w:cs="Calibri"/>
-          <w:sz w:val="22"/>
-          <w:szCs w:val="22"/>
-        </w:rPr>
-        <w:t>ert</w:t>
-      </w:r>
-      <w:r>
-        <w:rPr>
-          <w:rFonts w:ascii="Calibri" w:eastAsia="Calibri" w:hAnsi="Calibri" w:cs="Calibri"/>
-          <w:spacing w:val="-2"/>
-          <w:sz w:val="22"/>
-          <w:szCs w:val="22"/>
-        </w:rPr>
-        <w:t>i</w:t>
-      </w:r>
-      <w:r>
-        <w:rPr>
-          <w:rFonts w:ascii="Calibri" w:eastAsia="Calibri" w:hAnsi="Calibri" w:cs="Calibri"/>
-          <w:sz w:val="22"/>
-          <w:szCs w:val="22"/>
-        </w:rPr>
-        <w:t>es</w:t>
-      </w:r>
-      <w:proofErr w:type="spellEnd"/>
       <w:r>
         <w:rPr>
           <w:rFonts w:ascii="Calibri" w:eastAsia="Calibri" w:hAnsi="Calibri" w:cs="Calibri"/>
@@ -27296,219 +27474,219 @@
           <w:rFonts w:ascii="Segoe UI" w:eastAsia="Segoe UI" w:hAnsi="Segoe UI" w:cs="Segoe UI"/>
         </w:rPr>
       </w:pPr>
+      <w:r>
+        <w:rPr>
+          <w:rFonts w:ascii="Segoe UI" w:eastAsia="Segoe UI" w:hAnsi="Segoe UI" w:cs="Segoe UI"/>
+        </w:rPr>
+        <w:t>th</w:t>
+      </w:r>
+      <w:r>
+        <w:rPr>
+          <w:rFonts w:ascii="Segoe UI" w:eastAsia="Segoe UI" w:hAnsi="Segoe UI" w:cs="Segoe UI"/>
+          <w:spacing w:val="-1"/>
+        </w:rPr>
+        <w:t>e</w:t>
+      </w:r>
+      <w:r>
+        <w:rPr>
+          <w:rFonts w:ascii="Segoe UI" w:eastAsia="Segoe UI" w:hAnsi="Segoe UI" w:cs="Segoe UI"/>
+          <w:spacing w:val="2"/>
+        </w:rPr>
+        <w:t>s</w:t>
+      </w:r>
+      <w:r>
+        <w:rPr>
+          <w:rFonts w:ascii="Segoe UI" w:eastAsia="Segoe UI" w:hAnsi="Segoe UI" w:cs="Segoe UI"/>
+        </w:rPr>
+        <w:t>e</w:t>
+      </w:r>
+      <w:r>
+        <w:rPr>
+          <w:rFonts w:ascii="Segoe UI" w:eastAsia="Segoe UI" w:hAnsi="Segoe UI" w:cs="Segoe UI"/>
+          <w:spacing w:val="-6"/>
+        </w:rPr>
+        <w:t xml:space="preserve"> </w:t>
+      </w:r>
+      <w:r>
+        <w:rPr>
+          <w:rFonts w:ascii="Segoe UI" w:eastAsia="Segoe UI" w:hAnsi="Segoe UI" w:cs="Segoe UI"/>
+        </w:rPr>
+        <w:t>a</w:t>
+      </w:r>
+      <w:r>
+        <w:rPr>
+          <w:rFonts w:ascii="Segoe UI" w:eastAsia="Segoe UI" w:hAnsi="Segoe UI" w:cs="Segoe UI"/>
+          <w:spacing w:val="2"/>
+        </w:rPr>
+        <w:t>r</w:t>
+      </w:r>
+      <w:r>
+        <w:rPr>
+          <w:rFonts w:ascii="Segoe UI" w:eastAsia="Segoe UI" w:hAnsi="Segoe UI" w:cs="Segoe UI"/>
+        </w:rPr>
+        <w:t>e</w:t>
+      </w:r>
+      <w:r>
+        <w:rPr>
+          <w:rFonts w:ascii="Segoe UI" w:eastAsia="Segoe UI" w:hAnsi="Segoe UI" w:cs="Segoe UI"/>
+          <w:spacing w:val="-4"/>
+        </w:rPr>
+        <w:t xml:space="preserve"> </w:t>
+      </w:r>
+      <w:r>
+        <w:rPr>
+          <w:rFonts w:ascii="Segoe UI" w:eastAsia="Segoe UI" w:hAnsi="Segoe UI" w:cs="Segoe UI"/>
+        </w:rPr>
+        <w:t>p</w:t>
+      </w:r>
+      <w:r>
+        <w:rPr>
+          <w:rFonts w:ascii="Segoe UI" w:eastAsia="Segoe UI" w:hAnsi="Segoe UI" w:cs="Segoe UI"/>
+          <w:spacing w:val="1"/>
+        </w:rPr>
+        <w:t>r</w:t>
+      </w:r>
+      <w:r>
+        <w:rPr>
+          <w:rFonts w:ascii="Segoe UI" w:eastAsia="Segoe UI" w:hAnsi="Segoe UI" w:cs="Segoe UI"/>
+          <w:spacing w:val="-1"/>
+        </w:rPr>
+        <w:t>e</w:t>
+      </w:r>
+      <w:r>
+        <w:rPr>
+          <w:rFonts w:ascii="Segoe UI" w:eastAsia="Segoe UI" w:hAnsi="Segoe UI" w:cs="Segoe UI"/>
+        </w:rPr>
+        <w:t>f</w:t>
+      </w:r>
+      <w:r>
+        <w:rPr>
+          <w:rFonts w:ascii="Segoe UI" w:eastAsia="Segoe UI" w:hAnsi="Segoe UI" w:cs="Segoe UI"/>
+          <w:spacing w:val="2"/>
+        </w:rPr>
+        <w:t>i</w:t>
+      </w:r>
+      <w:r>
+        <w:rPr>
+          <w:rFonts w:ascii="Segoe UI" w:eastAsia="Segoe UI" w:hAnsi="Segoe UI" w:cs="Segoe UI"/>
+        </w:rPr>
+        <w:t>x</w:t>
+      </w:r>
+      <w:r>
+        <w:rPr>
+          <w:rFonts w:ascii="Segoe UI" w:eastAsia="Segoe UI" w:hAnsi="Segoe UI" w:cs="Segoe UI"/>
+          <w:spacing w:val="-1"/>
+        </w:rPr>
+        <w:t>e</w:t>
+      </w:r>
+      <w:r>
+        <w:rPr>
+          <w:rFonts w:ascii="Segoe UI" w:eastAsia="Segoe UI" w:hAnsi="Segoe UI" w:cs="Segoe UI"/>
+        </w:rPr>
+        <w:t>d</w:t>
+      </w:r>
+      <w:r>
+        <w:rPr>
+          <w:rFonts w:ascii="Segoe UI" w:eastAsia="Segoe UI" w:hAnsi="Segoe UI" w:cs="Segoe UI"/>
+          <w:spacing w:val="-6"/>
+        </w:rPr>
+        <w:t xml:space="preserve"> </w:t>
+      </w:r>
+      <w:r>
+        <w:rPr>
+          <w:rFonts w:ascii="Segoe UI" w:eastAsia="Segoe UI" w:hAnsi="Segoe UI" w:cs="Segoe UI"/>
+          <w:spacing w:val="2"/>
+        </w:rPr>
+        <w:t>w</w:t>
+      </w:r>
+      <w:r>
+        <w:rPr>
+          <w:rFonts w:ascii="Segoe UI" w:eastAsia="Segoe UI" w:hAnsi="Segoe UI" w:cs="Segoe UI"/>
+        </w:rPr>
+        <w:t>ith</w:t>
+      </w:r>
+      <w:r>
+        <w:rPr>
+          <w:rFonts w:ascii="Segoe UI" w:eastAsia="Segoe UI" w:hAnsi="Segoe UI" w:cs="Segoe UI"/>
+          <w:spacing w:val="-4"/>
+        </w:rPr>
+        <w:t xml:space="preserve"> </w:t>
+      </w:r>
+      <w:r>
+        <w:rPr>
+          <w:rFonts w:ascii="Segoe UI" w:eastAsia="Segoe UI" w:hAnsi="Segoe UI" w:cs="Segoe UI"/>
+        </w:rPr>
+        <w:t>“</w:t>
+      </w:r>
+      <w:proofErr w:type="spellStart"/>
+      <w:r>
+        <w:rPr>
+          <w:rFonts w:ascii="Segoe UI" w:eastAsia="Segoe UI" w:hAnsi="Segoe UI" w:cs="Segoe UI"/>
+          <w:spacing w:val="2"/>
+        </w:rPr>
+        <w:t>u</w:t>
+      </w:r>
+      <w:r>
+        <w:rPr>
+          <w:rFonts w:ascii="Segoe UI" w:eastAsia="Segoe UI" w:hAnsi="Segoe UI" w:cs="Segoe UI"/>
+        </w:rPr>
+        <w:t>i</w:t>
+      </w:r>
+      <w:r>
+        <w:rPr>
+          <w:rFonts w:ascii="Segoe UI" w:eastAsia="Segoe UI" w:hAnsi="Segoe UI" w:cs="Segoe UI"/>
+          <w:spacing w:val="-1"/>
+        </w:rPr>
+        <w:t>k</w:t>
+      </w:r>
+      <w:r>
+        <w:rPr>
+          <w:rFonts w:ascii="Segoe UI" w:eastAsia="Segoe UI" w:hAnsi="Segoe UI" w:cs="Segoe UI"/>
+          <w:spacing w:val="2"/>
+        </w:rPr>
+        <w:t>i</w:t>
+      </w:r>
+      <w:r>
+        <w:rPr>
+          <w:rFonts w:ascii="Segoe UI" w:eastAsia="Segoe UI" w:hAnsi="Segoe UI" w:cs="Segoe UI"/>
+        </w:rPr>
+        <w:t>t</w:t>
+      </w:r>
+      <w:proofErr w:type="spellEnd"/>
+      <w:r>
+        <w:rPr>
+          <w:rFonts w:ascii="Segoe UI" w:eastAsia="Segoe UI" w:hAnsi="Segoe UI" w:cs="Segoe UI"/>
+        </w:rPr>
+        <w:t>_</w:t>
+      </w:r>
+      <w:r>
+        <w:rPr>
+          <w:rFonts w:ascii="Segoe UI" w:eastAsia="Segoe UI" w:hAnsi="Segoe UI" w:cs="Segoe UI"/>
+          <w:spacing w:val="48"/>
+        </w:rPr>
+        <w:t xml:space="preserve"> </w:t>
+      </w:r>
       <w:proofErr w:type="gramStart"/>
       <w:r>
         <w:rPr>
           <w:rFonts w:ascii="Segoe UI" w:eastAsia="Segoe UI" w:hAnsi="Segoe UI" w:cs="Segoe UI"/>
         </w:rPr>
-        <w:t>th</w:t>
-      </w:r>
-      <w:r>
-        <w:rPr>
-          <w:rFonts w:ascii="Segoe UI" w:eastAsia="Segoe UI" w:hAnsi="Segoe UI" w:cs="Segoe UI"/>
-          <w:spacing w:val="-1"/>
-        </w:rPr>
-        <w:t>e</w:t>
-      </w:r>
-      <w:r>
-        <w:rPr>
-          <w:rFonts w:ascii="Segoe UI" w:eastAsia="Segoe UI" w:hAnsi="Segoe UI" w:cs="Segoe UI"/>
-          <w:spacing w:val="2"/>
-        </w:rPr>
-        <w:t>s</w:t>
-      </w:r>
-      <w:r>
-        <w:rPr>
-          <w:rFonts w:ascii="Segoe UI" w:eastAsia="Segoe UI" w:hAnsi="Segoe UI" w:cs="Segoe UI"/>
-        </w:rPr>
-        <w:t>e</w:t>
+        <w:t>“</w:t>
+      </w:r>
+      <w:r>
+        <w:rPr>
+          <w:rFonts w:ascii="Segoe UI" w:eastAsia="Segoe UI" w:hAnsi="Segoe UI" w:cs="Segoe UI"/>
+          <w:spacing w:val="-1"/>
+        </w:rPr>
+        <w:t xml:space="preserve"> </w:t>
+      </w:r>
+      <w:r>
+        <w:rPr>
+          <w:rFonts w:ascii="Segoe UI" w:eastAsia="Segoe UI" w:hAnsi="Segoe UI" w:cs="Segoe UI"/>
+        </w:rPr>
+        <w:t>.</w:t>
       </w:r>
       <w:proofErr w:type="gramEnd"/>
-      <w:r>
-        <w:rPr>
-          <w:rFonts w:ascii="Segoe UI" w:eastAsia="Segoe UI" w:hAnsi="Segoe UI" w:cs="Segoe UI"/>
-          <w:spacing w:val="-6"/>
-        </w:rPr>
-        <w:t xml:space="preserve"> </w:t>
-      </w:r>
-      <w:r>
-        <w:rPr>
-          <w:rFonts w:ascii="Segoe UI" w:eastAsia="Segoe UI" w:hAnsi="Segoe UI" w:cs="Segoe UI"/>
-        </w:rPr>
-        <w:t>a</w:t>
-      </w:r>
-      <w:r>
-        <w:rPr>
-          <w:rFonts w:ascii="Segoe UI" w:eastAsia="Segoe UI" w:hAnsi="Segoe UI" w:cs="Segoe UI"/>
-          <w:spacing w:val="2"/>
-        </w:rPr>
-        <w:t>r</w:t>
-      </w:r>
-      <w:r>
-        <w:rPr>
-          <w:rFonts w:ascii="Segoe UI" w:eastAsia="Segoe UI" w:hAnsi="Segoe UI" w:cs="Segoe UI"/>
-        </w:rPr>
-        <w:t>e</w:t>
-      </w:r>
-      <w:r>
-        <w:rPr>
-          <w:rFonts w:ascii="Segoe UI" w:eastAsia="Segoe UI" w:hAnsi="Segoe UI" w:cs="Segoe UI"/>
-          <w:spacing w:val="-4"/>
-        </w:rPr>
-        <w:t xml:space="preserve"> </w:t>
-      </w:r>
-      <w:r>
-        <w:rPr>
-          <w:rFonts w:ascii="Segoe UI" w:eastAsia="Segoe UI" w:hAnsi="Segoe UI" w:cs="Segoe UI"/>
-        </w:rPr>
-        <w:t>p</w:t>
-      </w:r>
-      <w:r>
-        <w:rPr>
-          <w:rFonts w:ascii="Segoe UI" w:eastAsia="Segoe UI" w:hAnsi="Segoe UI" w:cs="Segoe UI"/>
-          <w:spacing w:val="1"/>
-        </w:rPr>
-        <w:t>r</w:t>
-      </w:r>
-      <w:r>
-        <w:rPr>
-          <w:rFonts w:ascii="Segoe UI" w:eastAsia="Segoe UI" w:hAnsi="Segoe UI" w:cs="Segoe UI"/>
-          <w:spacing w:val="-1"/>
-        </w:rPr>
-        <w:t>e</w:t>
-      </w:r>
-      <w:r>
-        <w:rPr>
-          <w:rFonts w:ascii="Segoe UI" w:eastAsia="Segoe UI" w:hAnsi="Segoe UI" w:cs="Segoe UI"/>
-        </w:rPr>
-        <w:t>f</w:t>
-      </w:r>
-      <w:r>
-        <w:rPr>
-          <w:rFonts w:ascii="Segoe UI" w:eastAsia="Segoe UI" w:hAnsi="Segoe UI" w:cs="Segoe UI"/>
-          <w:spacing w:val="2"/>
-        </w:rPr>
-        <w:t>i</w:t>
-      </w:r>
-      <w:r>
-        <w:rPr>
-          <w:rFonts w:ascii="Segoe UI" w:eastAsia="Segoe UI" w:hAnsi="Segoe UI" w:cs="Segoe UI"/>
-        </w:rPr>
-        <w:t>x</w:t>
-      </w:r>
-      <w:r>
-        <w:rPr>
-          <w:rFonts w:ascii="Segoe UI" w:eastAsia="Segoe UI" w:hAnsi="Segoe UI" w:cs="Segoe UI"/>
-          <w:spacing w:val="-1"/>
-        </w:rPr>
-        <w:t>e</w:t>
-      </w:r>
-      <w:r>
-        <w:rPr>
-          <w:rFonts w:ascii="Segoe UI" w:eastAsia="Segoe UI" w:hAnsi="Segoe UI" w:cs="Segoe UI"/>
-        </w:rPr>
-        <w:t>d</w:t>
-      </w:r>
-      <w:r>
-        <w:rPr>
-          <w:rFonts w:ascii="Segoe UI" w:eastAsia="Segoe UI" w:hAnsi="Segoe UI" w:cs="Segoe UI"/>
-          <w:spacing w:val="-6"/>
-        </w:rPr>
-        <w:t xml:space="preserve"> </w:t>
-      </w:r>
-      <w:r>
-        <w:rPr>
-          <w:rFonts w:ascii="Segoe UI" w:eastAsia="Segoe UI" w:hAnsi="Segoe UI" w:cs="Segoe UI"/>
-          <w:spacing w:val="2"/>
-        </w:rPr>
-        <w:t>w</w:t>
-      </w:r>
-      <w:r>
-        <w:rPr>
-          <w:rFonts w:ascii="Segoe UI" w:eastAsia="Segoe UI" w:hAnsi="Segoe UI" w:cs="Segoe UI"/>
-        </w:rPr>
-        <w:t>ith</w:t>
-      </w:r>
-      <w:r>
-        <w:rPr>
-          <w:rFonts w:ascii="Segoe UI" w:eastAsia="Segoe UI" w:hAnsi="Segoe UI" w:cs="Segoe UI"/>
-          <w:spacing w:val="-4"/>
-        </w:rPr>
-        <w:t xml:space="preserve"> </w:t>
-      </w:r>
-      <w:r>
-        <w:rPr>
-          <w:rFonts w:ascii="Segoe UI" w:eastAsia="Segoe UI" w:hAnsi="Segoe UI" w:cs="Segoe UI"/>
-        </w:rPr>
-        <w:t>“</w:t>
-      </w:r>
-      <w:proofErr w:type="spellStart"/>
-      <w:r>
-        <w:rPr>
-          <w:rFonts w:ascii="Segoe UI" w:eastAsia="Segoe UI" w:hAnsi="Segoe UI" w:cs="Segoe UI"/>
-          <w:spacing w:val="2"/>
-        </w:rPr>
-        <w:t>u</w:t>
-      </w:r>
-      <w:r>
-        <w:rPr>
-          <w:rFonts w:ascii="Segoe UI" w:eastAsia="Segoe UI" w:hAnsi="Segoe UI" w:cs="Segoe UI"/>
-        </w:rPr>
-        <w:t>i</w:t>
-      </w:r>
-      <w:r>
-        <w:rPr>
-          <w:rFonts w:ascii="Segoe UI" w:eastAsia="Segoe UI" w:hAnsi="Segoe UI" w:cs="Segoe UI"/>
-          <w:spacing w:val="-1"/>
-        </w:rPr>
-        <w:t>k</w:t>
-      </w:r>
-      <w:r>
-        <w:rPr>
-          <w:rFonts w:ascii="Segoe UI" w:eastAsia="Segoe UI" w:hAnsi="Segoe UI" w:cs="Segoe UI"/>
-          <w:spacing w:val="2"/>
-        </w:rPr>
-        <w:t>i</w:t>
-      </w:r>
-      <w:r>
-        <w:rPr>
-          <w:rFonts w:ascii="Segoe UI" w:eastAsia="Segoe UI" w:hAnsi="Segoe UI" w:cs="Segoe UI"/>
-        </w:rPr>
-        <w:t>t</w:t>
-      </w:r>
-      <w:proofErr w:type="spellEnd"/>
-      <w:r>
-        <w:rPr>
-          <w:rFonts w:ascii="Segoe UI" w:eastAsia="Segoe UI" w:hAnsi="Segoe UI" w:cs="Segoe UI"/>
-        </w:rPr>
-        <w:t>_</w:t>
-      </w:r>
-      <w:r>
-        <w:rPr>
-          <w:rFonts w:ascii="Segoe UI" w:eastAsia="Segoe UI" w:hAnsi="Segoe UI" w:cs="Segoe UI"/>
-          <w:spacing w:val="48"/>
-        </w:rPr>
-        <w:t xml:space="preserve"> </w:t>
-      </w:r>
-      <w:r>
-        <w:rPr>
-          <w:rFonts w:ascii="Segoe UI" w:eastAsia="Segoe UI" w:hAnsi="Segoe UI" w:cs="Segoe UI"/>
-        </w:rPr>
-        <w:t>“</w:t>
-      </w:r>
-      <w:r>
-        <w:rPr>
-          <w:rFonts w:ascii="Segoe UI" w:eastAsia="Segoe UI" w:hAnsi="Segoe UI" w:cs="Segoe UI"/>
-          <w:spacing w:val="-1"/>
-        </w:rPr>
-        <w:t xml:space="preserve"> </w:t>
-      </w:r>
-      <w:r>
-        <w:rPr>
-          <w:rFonts w:ascii="Segoe UI" w:eastAsia="Segoe UI" w:hAnsi="Segoe UI" w:cs="Segoe UI"/>
-        </w:rPr>
-        <w:t>.</w:t>
-      </w:r>
     </w:p>
     <w:p>
       <w:pPr>
@@ -28971,484 +29149,484 @@
           <w:rFonts w:ascii="Segoe UI" w:eastAsia="Segoe UI" w:hAnsi="Segoe UI" w:cs="Segoe UI"/>
         </w:rPr>
       </w:pPr>
+      <w:r>
+        <w:rPr>
+          <w:rFonts w:ascii="Segoe UI" w:eastAsia="Segoe UI" w:hAnsi="Segoe UI" w:cs="Segoe UI"/>
+        </w:rPr>
+        <w:t>na</w:t>
+      </w:r>
+      <w:r>
+        <w:rPr>
+          <w:rFonts w:ascii="Segoe UI" w:eastAsia="Segoe UI" w:hAnsi="Segoe UI" w:cs="Segoe UI"/>
+          <w:spacing w:val="1"/>
+        </w:rPr>
+        <w:t>m</w:t>
+      </w:r>
+      <w:r>
+        <w:rPr>
+          <w:rFonts w:ascii="Segoe UI" w:eastAsia="Segoe UI" w:hAnsi="Segoe UI" w:cs="Segoe UI"/>
+        </w:rPr>
+        <w:t>e</w:t>
+      </w:r>
+      <w:r>
+        <w:rPr>
+          <w:rFonts w:ascii="Segoe UI" w:eastAsia="Segoe UI" w:hAnsi="Segoe UI" w:cs="Segoe UI"/>
+          <w:spacing w:val="-6"/>
+        </w:rPr>
+        <w:t xml:space="preserve"> </w:t>
+      </w:r>
+      <w:r>
+        <w:rPr>
+          <w:rFonts w:ascii="Segoe UI" w:eastAsia="Segoe UI" w:hAnsi="Segoe UI" w:cs="Segoe UI"/>
+          <w:spacing w:val="-1"/>
+        </w:rPr>
+        <w:t>c</w:t>
+      </w:r>
+      <w:r>
+        <w:rPr>
+          <w:rFonts w:ascii="Segoe UI" w:eastAsia="Segoe UI" w:hAnsi="Segoe UI" w:cs="Segoe UI"/>
+          <w:spacing w:val="1"/>
+        </w:rPr>
+        <w:t>o</w:t>
+      </w:r>
+      <w:r>
+        <w:rPr>
+          <w:rFonts w:ascii="Segoe UI" w:eastAsia="Segoe UI" w:hAnsi="Segoe UI" w:cs="Segoe UI"/>
+        </w:rPr>
+        <w:t>l</w:t>
+      </w:r>
+      <w:r>
+        <w:rPr>
+          <w:rFonts w:ascii="Segoe UI" w:eastAsia="Segoe UI" w:hAnsi="Segoe UI" w:cs="Segoe UI"/>
+          <w:spacing w:val="2"/>
+        </w:rPr>
+        <w:t>l</w:t>
+      </w:r>
+      <w:r>
+        <w:rPr>
+          <w:rFonts w:ascii="Segoe UI" w:eastAsia="Segoe UI" w:hAnsi="Segoe UI" w:cs="Segoe UI"/>
+        </w:rPr>
+        <w:t>id</w:t>
+      </w:r>
+      <w:r>
+        <w:rPr>
+          <w:rFonts w:ascii="Segoe UI" w:eastAsia="Segoe UI" w:hAnsi="Segoe UI" w:cs="Segoe UI"/>
+          <w:spacing w:val="1"/>
+        </w:rPr>
+        <w:t>e</w:t>
+      </w:r>
+      <w:r>
+        <w:rPr>
+          <w:rFonts w:ascii="Segoe UI" w:eastAsia="Segoe UI" w:hAnsi="Segoe UI" w:cs="Segoe UI"/>
+        </w:rPr>
+        <w:t>s</w:t>
+      </w:r>
+      <w:r>
+        <w:rPr>
+          <w:rFonts w:ascii="Segoe UI" w:eastAsia="Segoe UI" w:hAnsi="Segoe UI" w:cs="Segoe UI"/>
+          <w:spacing w:val="-7"/>
+        </w:rPr>
+        <w:t xml:space="preserve"> </w:t>
+      </w:r>
+      <w:r>
+        <w:rPr>
+          <w:rFonts w:ascii="Segoe UI" w:eastAsia="Segoe UI" w:hAnsi="Segoe UI" w:cs="Segoe UI"/>
+        </w:rPr>
+        <w:t>with</w:t>
+      </w:r>
+      <w:r>
+        <w:rPr>
+          <w:rFonts w:ascii="Segoe UI" w:eastAsia="Segoe UI" w:hAnsi="Segoe UI" w:cs="Segoe UI"/>
+          <w:spacing w:val="-4"/>
+        </w:rPr>
+        <w:t xml:space="preserve"> </w:t>
+      </w:r>
+      <w:r>
+        <w:rPr>
+          <w:rFonts w:ascii="Segoe UI" w:eastAsia="Segoe UI" w:hAnsi="Segoe UI" w:cs="Segoe UI"/>
+          <w:spacing w:val="3"/>
+        </w:rPr>
+        <w:t>n</w:t>
+      </w:r>
+      <w:r>
+        <w:rPr>
+          <w:rFonts w:ascii="Segoe UI" w:eastAsia="Segoe UI" w:hAnsi="Segoe UI" w:cs="Segoe UI"/>
+        </w:rPr>
+        <w:t>ame</w:t>
+      </w:r>
+      <w:r>
+        <w:rPr>
+          <w:rFonts w:ascii="Segoe UI" w:eastAsia="Segoe UI" w:hAnsi="Segoe UI" w:cs="Segoe UI"/>
+          <w:spacing w:val="-6"/>
+        </w:rPr>
+        <w:t xml:space="preserve"> </w:t>
+      </w:r>
+      <w:r>
+        <w:rPr>
+          <w:rFonts w:ascii="Segoe UI" w:eastAsia="Segoe UI" w:hAnsi="Segoe UI" w:cs="Segoe UI"/>
+          <w:spacing w:val="1"/>
+        </w:rPr>
+        <w:t>o</w:t>
+      </w:r>
+      <w:r>
+        <w:rPr>
+          <w:rFonts w:ascii="Segoe UI" w:eastAsia="Segoe UI" w:hAnsi="Segoe UI" w:cs="Segoe UI"/>
+        </w:rPr>
+        <w:t>f</w:t>
+      </w:r>
+      <w:r>
+        <w:rPr>
+          <w:rFonts w:ascii="Segoe UI" w:eastAsia="Segoe UI" w:hAnsi="Segoe UI" w:cs="Segoe UI"/>
+          <w:spacing w:val="1"/>
+        </w:rPr>
+        <w:t xml:space="preserve"> </w:t>
+      </w:r>
+      <w:proofErr w:type="spellStart"/>
+      <w:r>
+        <w:rPr>
+          <w:rFonts w:ascii="Segoe UI" w:eastAsia="Segoe UI" w:hAnsi="Segoe UI" w:cs="Segoe UI"/>
+        </w:rPr>
+        <w:t>a</w:t>
+      </w:r>
+      <w:r>
+        <w:rPr>
+          <w:rFonts w:ascii="Segoe UI" w:eastAsia="Segoe UI" w:hAnsi="Segoe UI" w:cs="Segoe UI"/>
+          <w:spacing w:val="-1"/>
+        </w:rPr>
+        <w:t>t</w:t>
+      </w:r>
+      <w:r>
+        <w:rPr>
+          <w:rFonts w:ascii="Segoe UI" w:eastAsia="Segoe UI" w:hAnsi="Segoe UI" w:cs="Segoe UI"/>
+        </w:rPr>
+        <w:t>trs</w:t>
+      </w:r>
+      <w:proofErr w:type="spellEnd"/>
+      <w:r>
+        <w:rPr>
+          <w:rFonts w:ascii="Segoe UI" w:eastAsia="Segoe UI" w:hAnsi="Segoe UI" w:cs="Segoe UI"/>
+          <w:spacing w:val="-4"/>
+        </w:rPr>
+        <w:t xml:space="preserve"> </w:t>
+      </w:r>
+      <w:r>
+        <w:rPr>
+          <w:rFonts w:ascii="Segoe UI" w:eastAsia="Segoe UI" w:hAnsi="Segoe UI" w:cs="Segoe UI"/>
+        </w:rPr>
+        <w:t>in</w:t>
+      </w:r>
+      <w:r>
+        <w:rPr>
+          <w:rFonts w:ascii="Segoe UI" w:eastAsia="Segoe UI" w:hAnsi="Segoe UI" w:cs="Segoe UI"/>
+          <w:spacing w:val="-2"/>
+        </w:rPr>
+        <w:t xml:space="preserve"> </w:t>
+      </w:r>
+      <w:r>
+        <w:rPr>
+          <w:rFonts w:ascii="Segoe UI" w:eastAsia="Segoe UI" w:hAnsi="Segoe UI" w:cs="Segoe UI"/>
+          <w:spacing w:val="3"/>
+        </w:rPr>
+        <w:t>v</w:t>
+      </w:r>
+      <w:r>
+        <w:rPr>
+          <w:rFonts w:ascii="Segoe UI" w:eastAsia="Segoe UI" w:hAnsi="Segoe UI" w:cs="Segoe UI"/>
+          <w:spacing w:val="-1"/>
+        </w:rPr>
+        <w:t>e</w:t>
+      </w:r>
+      <w:r>
+        <w:rPr>
+          <w:rFonts w:ascii="Segoe UI" w:eastAsia="Segoe UI" w:hAnsi="Segoe UI" w:cs="Segoe UI"/>
+        </w:rPr>
+        <w:t>rti</w:t>
+      </w:r>
+      <w:r>
+        <w:rPr>
+          <w:rFonts w:ascii="Segoe UI" w:eastAsia="Segoe UI" w:hAnsi="Segoe UI" w:cs="Segoe UI"/>
+          <w:spacing w:val="1"/>
+        </w:rPr>
+        <w:t>c</w:t>
+      </w:r>
+      <w:r>
+        <w:rPr>
+          <w:rFonts w:ascii="Segoe UI" w:eastAsia="Segoe UI" w:hAnsi="Segoe UI" w:cs="Segoe UI"/>
+        </w:rPr>
+        <w:t>al</w:t>
+      </w:r>
+      <w:r>
+        <w:rPr>
+          <w:rFonts w:ascii="Segoe UI" w:eastAsia="Segoe UI" w:hAnsi="Segoe UI" w:cs="Segoe UI"/>
+          <w:spacing w:val="-6"/>
+        </w:rPr>
+        <w:t xml:space="preserve"> </w:t>
+      </w:r>
+      <w:r>
+        <w:rPr>
+          <w:rFonts w:ascii="Segoe UI" w:eastAsia="Segoe UI" w:hAnsi="Segoe UI" w:cs="Segoe UI"/>
+        </w:rPr>
+        <w:t>ap</w:t>
+      </w:r>
+      <w:r>
+        <w:rPr>
+          <w:rFonts w:ascii="Segoe UI" w:eastAsia="Segoe UI" w:hAnsi="Segoe UI" w:cs="Segoe UI"/>
+          <w:spacing w:val="3"/>
+        </w:rPr>
+        <w:t>p</w:t>
+      </w:r>
+      <w:r>
+        <w:rPr>
+          <w:rFonts w:ascii="Segoe UI" w:eastAsia="Segoe UI" w:hAnsi="Segoe UI" w:cs="Segoe UI"/>
+        </w:rPr>
+        <w:t>s,</w:t>
+      </w:r>
+      <w:r>
+        <w:rPr>
+          <w:rFonts w:ascii="Segoe UI" w:eastAsia="Segoe UI" w:hAnsi="Segoe UI" w:cs="Segoe UI"/>
+          <w:spacing w:val="-5"/>
+        </w:rPr>
+        <w:t xml:space="preserve"> </w:t>
+      </w:r>
+      <w:r>
+        <w:rPr>
+          <w:rFonts w:ascii="Segoe UI" w:eastAsia="Segoe UI" w:hAnsi="Segoe UI" w:cs="Segoe UI"/>
+        </w:rPr>
+        <w:t>h</w:t>
+      </w:r>
+      <w:r>
+        <w:rPr>
+          <w:rFonts w:ascii="Segoe UI" w:eastAsia="Segoe UI" w:hAnsi="Segoe UI" w:cs="Segoe UI"/>
+          <w:spacing w:val="-1"/>
+        </w:rPr>
+        <w:t>e</w:t>
+      </w:r>
+      <w:r>
+        <w:rPr>
+          <w:rFonts w:ascii="Segoe UI" w:eastAsia="Segoe UI" w:hAnsi="Segoe UI" w:cs="Segoe UI"/>
+          <w:spacing w:val="2"/>
+        </w:rPr>
+        <w:t>n</w:t>
+      </w:r>
+      <w:r>
+        <w:rPr>
+          <w:rFonts w:ascii="Segoe UI" w:eastAsia="Segoe UI" w:hAnsi="Segoe UI" w:cs="Segoe UI"/>
+          <w:spacing w:val="1"/>
+        </w:rPr>
+        <w:t>c</w:t>
+      </w:r>
+      <w:r>
+        <w:rPr>
+          <w:rFonts w:ascii="Segoe UI" w:eastAsia="Segoe UI" w:hAnsi="Segoe UI" w:cs="Segoe UI"/>
+        </w:rPr>
+        <w:t>e</w:t>
+      </w:r>
+      <w:r>
+        <w:rPr>
+          <w:rFonts w:ascii="Segoe UI" w:eastAsia="Segoe UI" w:hAnsi="Segoe UI" w:cs="Segoe UI"/>
+          <w:spacing w:val="-3"/>
+        </w:rPr>
+        <w:t xml:space="preserve"> </w:t>
+      </w:r>
+      <w:r>
+        <w:rPr>
+          <w:rFonts w:ascii="Segoe UI" w:eastAsia="Segoe UI" w:hAnsi="Segoe UI" w:cs="Segoe UI"/>
+        </w:rPr>
+        <w:t>th</w:t>
+      </w:r>
+      <w:r>
+        <w:rPr>
+          <w:rFonts w:ascii="Segoe UI" w:eastAsia="Segoe UI" w:hAnsi="Segoe UI" w:cs="Segoe UI"/>
+          <w:spacing w:val="-1"/>
+        </w:rPr>
+        <w:t>e</w:t>
+      </w:r>
+      <w:r>
+        <w:rPr>
+          <w:rFonts w:ascii="Segoe UI" w:eastAsia="Segoe UI" w:hAnsi="Segoe UI" w:cs="Segoe UI"/>
+          <w:spacing w:val="2"/>
+        </w:rPr>
+        <w:t>s</w:t>
+      </w:r>
+      <w:r>
+        <w:rPr>
+          <w:rFonts w:ascii="Segoe UI" w:eastAsia="Segoe UI" w:hAnsi="Segoe UI" w:cs="Segoe UI"/>
+        </w:rPr>
+        <w:t>e</w:t>
+      </w:r>
+      <w:r>
+        <w:rPr>
+          <w:rFonts w:ascii="Segoe UI" w:eastAsia="Segoe UI" w:hAnsi="Segoe UI" w:cs="Segoe UI"/>
+          <w:spacing w:val="-6"/>
+        </w:rPr>
+        <w:t xml:space="preserve"> </w:t>
+      </w:r>
+      <w:r>
+        <w:rPr>
+          <w:rFonts w:ascii="Segoe UI" w:eastAsia="Segoe UI" w:hAnsi="Segoe UI" w:cs="Segoe UI"/>
+        </w:rPr>
+        <w:t>a</w:t>
+      </w:r>
+      <w:r>
+        <w:rPr>
+          <w:rFonts w:ascii="Segoe UI" w:eastAsia="Segoe UI" w:hAnsi="Segoe UI" w:cs="Segoe UI"/>
+          <w:spacing w:val="2"/>
+        </w:rPr>
+        <w:t>r</w:t>
+      </w:r>
+      <w:r>
+        <w:rPr>
+          <w:rFonts w:ascii="Segoe UI" w:eastAsia="Segoe UI" w:hAnsi="Segoe UI" w:cs="Segoe UI"/>
+        </w:rPr>
+        <w:t>e</w:t>
+      </w:r>
+      <w:r>
+        <w:rPr>
+          <w:rFonts w:ascii="Segoe UI" w:eastAsia="Segoe UI" w:hAnsi="Segoe UI" w:cs="Segoe UI"/>
+          <w:spacing w:val="-4"/>
+        </w:rPr>
+        <w:t xml:space="preserve"> </w:t>
+      </w:r>
+      <w:r>
+        <w:rPr>
+          <w:rFonts w:ascii="Segoe UI" w:eastAsia="Segoe UI" w:hAnsi="Segoe UI" w:cs="Segoe UI"/>
+        </w:rPr>
+        <w:t>p</w:t>
+      </w:r>
+      <w:r>
+        <w:rPr>
+          <w:rFonts w:ascii="Segoe UI" w:eastAsia="Segoe UI" w:hAnsi="Segoe UI" w:cs="Segoe UI"/>
+          <w:spacing w:val="1"/>
+        </w:rPr>
+        <w:t>r</w:t>
+      </w:r>
+      <w:r>
+        <w:rPr>
+          <w:rFonts w:ascii="Segoe UI" w:eastAsia="Segoe UI" w:hAnsi="Segoe UI" w:cs="Segoe UI"/>
+          <w:spacing w:val="-1"/>
+        </w:rPr>
+        <w:t>e</w:t>
+      </w:r>
+      <w:r>
+        <w:rPr>
+          <w:rFonts w:ascii="Segoe UI" w:eastAsia="Segoe UI" w:hAnsi="Segoe UI" w:cs="Segoe UI"/>
+        </w:rPr>
+        <w:t>fi</w:t>
+      </w:r>
+      <w:r>
+        <w:rPr>
+          <w:rFonts w:ascii="Segoe UI" w:eastAsia="Segoe UI" w:hAnsi="Segoe UI" w:cs="Segoe UI"/>
+          <w:spacing w:val="2"/>
+        </w:rPr>
+        <w:t>x</w:t>
+      </w:r>
+      <w:r>
+        <w:rPr>
+          <w:rFonts w:ascii="Segoe UI" w:eastAsia="Segoe UI" w:hAnsi="Segoe UI" w:cs="Segoe UI"/>
+          <w:spacing w:val="-1"/>
+        </w:rPr>
+        <w:t>e</w:t>
+      </w:r>
+      <w:r>
+        <w:rPr>
+          <w:rFonts w:ascii="Segoe UI" w:eastAsia="Segoe UI" w:hAnsi="Segoe UI" w:cs="Segoe UI"/>
+        </w:rPr>
+        <w:t>d</w:t>
+      </w:r>
+      <w:r>
+        <w:rPr>
+          <w:rFonts w:ascii="Segoe UI" w:eastAsia="Segoe UI" w:hAnsi="Segoe UI" w:cs="Segoe UI"/>
+          <w:spacing w:val="-6"/>
+        </w:rPr>
+        <w:t xml:space="preserve"> </w:t>
+      </w:r>
+      <w:r>
+        <w:rPr>
+          <w:rFonts w:ascii="Segoe UI" w:eastAsia="Segoe UI" w:hAnsi="Segoe UI" w:cs="Segoe UI"/>
+        </w:rPr>
+        <w:t>w</w:t>
+      </w:r>
+      <w:r>
+        <w:rPr>
+          <w:rFonts w:ascii="Segoe UI" w:eastAsia="Segoe UI" w:hAnsi="Segoe UI" w:cs="Segoe UI"/>
+          <w:spacing w:val="2"/>
+        </w:rPr>
+        <w:t>i</w:t>
+      </w:r>
+      <w:r>
+        <w:rPr>
+          <w:rFonts w:ascii="Segoe UI" w:eastAsia="Segoe UI" w:hAnsi="Segoe UI" w:cs="Segoe UI"/>
+        </w:rPr>
+        <w:t>th</w:t>
+      </w:r>
+      <w:r>
+        <w:rPr>
+          <w:rFonts w:ascii="Segoe UI" w:eastAsia="Segoe UI" w:hAnsi="Segoe UI" w:cs="Segoe UI"/>
+          <w:spacing w:val="-4"/>
+        </w:rPr>
+        <w:t xml:space="preserve"> </w:t>
+      </w:r>
+      <w:r>
+        <w:rPr>
+          <w:rFonts w:ascii="Segoe UI" w:eastAsia="Segoe UI" w:hAnsi="Segoe UI" w:cs="Segoe UI"/>
+        </w:rPr>
+        <w:t>“</w:t>
+      </w:r>
+      <w:proofErr w:type="spellStart"/>
+      <w:r>
+        <w:rPr>
+          <w:rFonts w:ascii="Segoe UI" w:eastAsia="Segoe UI" w:hAnsi="Segoe UI" w:cs="Segoe UI"/>
+        </w:rPr>
+        <w:t>u</w:t>
+      </w:r>
+      <w:r>
+        <w:rPr>
+          <w:rFonts w:ascii="Segoe UI" w:eastAsia="Segoe UI" w:hAnsi="Segoe UI" w:cs="Segoe UI"/>
+          <w:spacing w:val="2"/>
+        </w:rPr>
+        <w:t>ik</w:t>
+      </w:r>
+      <w:r>
+        <w:rPr>
+          <w:rFonts w:ascii="Segoe UI" w:eastAsia="Segoe UI" w:hAnsi="Segoe UI" w:cs="Segoe UI"/>
+        </w:rPr>
+        <w:t>it</w:t>
+      </w:r>
+      <w:proofErr w:type="spellEnd"/>
+      <w:r>
+        <w:rPr>
+          <w:rFonts w:ascii="Segoe UI" w:eastAsia="Segoe UI" w:hAnsi="Segoe UI" w:cs="Segoe UI"/>
+        </w:rPr>
+        <w:t>_</w:t>
+      </w:r>
+      <w:r>
+        <w:rPr>
+          <w:rFonts w:ascii="Segoe UI" w:eastAsia="Segoe UI" w:hAnsi="Segoe UI" w:cs="Segoe UI"/>
+          <w:spacing w:val="48"/>
+        </w:rPr>
+        <w:t xml:space="preserve"> </w:t>
+      </w:r>
       <w:proofErr w:type="gramStart"/>
       <w:r>
         <w:rPr>
           <w:rFonts w:ascii="Segoe UI" w:eastAsia="Segoe UI" w:hAnsi="Segoe UI" w:cs="Segoe UI"/>
         </w:rPr>
-        <w:t>na</w:t>
-      </w:r>
-      <w:r>
-        <w:rPr>
-          <w:rFonts w:ascii="Segoe UI" w:eastAsia="Segoe UI" w:hAnsi="Segoe UI" w:cs="Segoe UI"/>
-          <w:spacing w:val="1"/>
-        </w:rPr>
-        <w:t>m</w:t>
-      </w:r>
-      <w:r>
-        <w:rPr>
-          <w:rFonts w:ascii="Segoe UI" w:eastAsia="Segoe UI" w:hAnsi="Segoe UI" w:cs="Segoe UI"/>
-        </w:rPr>
-        <w:t>e</w:t>
+        <w:t>“</w:t>
+      </w:r>
+      <w:r>
+        <w:rPr>
+          <w:rFonts w:ascii="Segoe UI" w:eastAsia="Segoe UI" w:hAnsi="Segoe UI" w:cs="Segoe UI"/>
+          <w:spacing w:val="-1"/>
+        </w:rPr>
+        <w:t xml:space="preserve"> </w:t>
+      </w:r>
+      <w:r>
+        <w:rPr>
+          <w:rFonts w:ascii="Segoe UI" w:eastAsia="Segoe UI" w:hAnsi="Segoe UI" w:cs="Segoe UI"/>
+        </w:rPr>
+        <w:t>.</w:t>
       </w:r>
       <w:proofErr w:type="gramEnd"/>
-      <w:r>
-        <w:rPr>
-          <w:rFonts w:ascii="Segoe UI" w:eastAsia="Segoe UI" w:hAnsi="Segoe UI" w:cs="Segoe UI"/>
-          <w:spacing w:val="-6"/>
-        </w:rPr>
-        <w:t xml:space="preserve"> </w:t>
-      </w:r>
-      <w:r>
-        <w:rPr>
-          <w:rFonts w:ascii="Segoe UI" w:eastAsia="Segoe UI" w:hAnsi="Segoe UI" w:cs="Segoe UI"/>
-          <w:spacing w:val="-1"/>
-        </w:rPr>
-        <w:t>c</w:t>
-      </w:r>
-      <w:r>
-        <w:rPr>
-          <w:rFonts w:ascii="Segoe UI" w:eastAsia="Segoe UI" w:hAnsi="Segoe UI" w:cs="Segoe UI"/>
-          <w:spacing w:val="1"/>
-        </w:rPr>
-        <w:t>o</w:t>
-      </w:r>
-      <w:r>
-        <w:rPr>
-          <w:rFonts w:ascii="Segoe UI" w:eastAsia="Segoe UI" w:hAnsi="Segoe UI" w:cs="Segoe UI"/>
-        </w:rPr>
-        <w:t>l</w:t>
-      </w:r>
-      <w:r>
-        <w:rPr>
-          <w:rFonts w:ascii="Segoe UI" w:eastAsia="Segoe UI" w:hAnsi="Segoe UI" w:cs="Segoe UI"/>
-          <w:spacing w:val="2"/>
-        </w:rPr>
-        <w:t>l</w:t>
-      </w:r>
-      <w:r>
-        <w:rPr>
-          <w:rFonts w:ascii="Segoe UI" w:eastAsia="Segoe UI" w:hAnsi="Segoe UI" w:cs="Segoe UI"/>
-        </w:rPr>
-        <w:t>id</w:t>
-      </w:r>
-      <w:r>
-        <w:rPr>
-          <w:rFonts w:ascii="Segoe UI" w:eastAsia="Segoe UI" w:hAnsi="Segoe UI" w:cs="Segoe UI"/>
-          <w:spacing w:val="1"/>
-        </w:rPr>
-        <w:t>e</w:t>
-      </w:r>
-      <w:r>
-        <w:rPr>
-          <w:rFonts w:ascii="Segoe UI" w:eastAsia="Segoe UI" w:hAnsi="Segoe UI" w:cs="Segoe UI"/>
-        </w:rPr>
-        <w:t>s</w:t>
-      </w:r>
-      <w:r>
-        <w:rPr>
-          <w:rFonts w:ascii="Segoe UI" w:eastAsia="Segoe UI" w:hAnsi="Segoe UI" w:cs="Segoe UI"/>
-          <w:spacing w:val="-7"/>
-        </w:rPr>
-        <w:t xml:space="preserve"> </w:t>
-      </w:r>
-      <w:r>
-        <w:rPr>
-          <w:rFonts w:ascii="Segoe UI" w:eastAsia="Segoe UI" w:hAnsi="Segoe UI" w:cs="Segoe UI"/>
-        </w:rPr>
-        <w:t>with</w:t>
-      </w:r>
-      <w:r>
-        <w:rPr>
-          <w:rFonts w:ascii="Segoe UI" w:eastAsia="Segoe UI" w:hAnsi="Segoe UI" w:cs="Segoe UI"/>
-          <w:spacing w:val="-4"/>
-        </w:rPr>
-        <w:t xml:space="preserve"> </w:t>
-      </w:r>
-      <w:r>
-        <w:rPr>
-          <w:rFonts w:ascii="Segoe UI" w:eastAsia="Segoe UI" w:hAnsi="Segoe UI" w:cs="Segoe UI"/>
-          <w:spacing w:val="3"/>
-        </w:rPr>
-        <w:t>n</w:t>
-      </w:r>
-      <w:r>
-        <w:rPr>
-          <w:rFonts w:ascii="Segoe UI" w:eastAsia="Segoe UI" w:hAnsi="Segoe UI" w:cs="Segoe UI"/>
-        </w:rPr>
-        <w:t>ame</w:t>
-      </w:r>
-      <w:r>
-        <w:rPr>
-          <w:rFonts w:ascii="Segoe UI" w:eastAsia="Segoe UI" w:hAnsi="Segoe UI" w:cs="Segoe UI"/>
-          <w:spacing w:val="-6"/>
-        </w:rPr>
-        <w:t xml:space="preserve"> </w:t>
-      </w:r>
-      <w:r>
-        <w:rPr>
-          <w:rFonts w:ascii="Segoe UI" w:eastAsia="Segoe UI" w:hAnsi="Segoe UI" w:cs="Segoe UI"/>
-          <w:spacing w:val="1"/>
-        </w:rPr>
-        <w:t>o</w:t>
-      </w:r>
-      <w:r>
-        <w:rPr>
-          <w:rFonts w:ascii="Segoe UI" w:eastAsia="Segoe UI" w:hAnsi="Segoe UI" w:cs="Segoe UI"/>
-        </w:rPr>
-        <w:t>f</w:t>
-      </w:r>
-      <w:r>
-        <w:rPr>
-          <w:rFonts w:ascii="Segoe UI" w:eastAsia="Segoe UI" w:hAnsi="Segoe UI" w:cs="Segoe UI"/>
-          <w:spacing w:val="1"/>
-        </w:rPr>
-        <w:t xml:space="preserve"> </w:t>
-      </w:r>
-      <w:proofErr w:type="spellStart"/>
-      <w:r>
-        <w:rPr>
-          <w:rFonts w:ascii="Segoe UI" w:eastAsia="Segoe UI" w:hAnsi="Segoe UI" w:cs="Segoe UI"/>
-        </w:rPr>
-        <w:t>a</w:t>
-      </w:r>
-      <w:r>
-        <w:rPr>
-          <w:rFonts w:ascii="Segoe UI" w:eastAsia="Segoe UI" w:hAnsi="Segoe UI" w:cs="Segoe UI"/>
-          <w:spacing w:val="-1"/>
-        </w:rPr>
-        <w:t>t</w:t>
-      </w:r>
-      <w:r>
-        <w:rPr>
-          <w:rFonts w:ascii="Segoe UI" w:eastAsia="Segoe UI" w:hAnsi="Segoe UI" w:cs="Segoe UI"/>
-        </w:rPr>
-        <w:t>trs</w:t>
-      </w:r>
-      <w:proofErr w:type="spellEnd"/>
-      <w:r>
-        <w:rPr>
-          <w:rFonts w:ascii="Segoe UI" w:eastAsia="Segoe UI" w:hAnsi="Segoe UI" w:cs="Segoe UI"/>
-          <w:spacing w:val="-4"/>
-        </w:rPr>
-        <w:t xml:space="preserve"> </w:t>
-      </w:r>
-      <w:r>
-        <w:rPr>
-          <w:rFonts w:ascii="Segoe UI" w:eastAsia="Segoe UI" w:hAnsi="Segoe UI" w:cs="Segoe UI"/>
-        </w:rPr>
-        <w:t>in</w:t>
-      </w:r>
-      <w:r>
-        <w:rPr>
-          <w:rFonts w:ascii="Segoe UI" w:eastAsia="Segoe UI" w:hAnsi="Segoe UI" w:cs="Segoe UI"/>
-          <w:spacing w:val="-2"/>
-        </w:rPr>
-        <w:t xml:space="preserve"> </w:t>
-      </w:r>
-      <w:r>
-        <w:rPr>
-          <w:rFonts w:ascii="Segoe UI" w:eastAsia="Segoe UI" w:hAnsi="Segoe UI" w:cs="Segoe UI"/>
-          <w:spacing w:val="3"/>
-        </w:rPr>
-        <w:t>v</w:t>
-      </w:r>
-      <w:r>
-        <w:rPr>
-          <w:rFonts w:ascii="Segoe UI" w:eastAsia="Segoe UI" w:hAnsi="Segoe UI" w:cs="Segoe UI"/>
-          <w:spacing w:val="-1"/>
-        </w:rPr>
-        <w:t>e</w:t>
-      </w:r>
-      <w:r>
-        <w:rPr>
-          <w:rFonts w:ascii="Segoe UI" w:eastAsia="Segoe UI" w:hAnsi="Segoe UI" w:cs="Segoe UI"/>
-        </w:rPr>
-        <w:t>rti</w:t>
-      </w:r>
-      <w:r>
-        <w:rPr>
-          <w:rFonts w:ascii="Segoe UI" w:eastAsia="Segoe UI" w:hAnsi="Segoe UI" w:cs="Segoe UI"/>
-          <w:spacing w:val="1"/>
-        </w:rPr>
-        <w:t>c</w:t>
-      </w:r>
-      <w:r>
-        <w:rPr>
-          <w:rFonts w:ascii="Segoe UI" w:eastAsia="Segoe UI" w:hAnsi="Segoe UI" w:cs="Segoe UI"/>
-        </w:rPr>
-        <w:t>al</w:t>
-      </w:r>
-      <w:r>
-        <w:rPr>
-          <w:rFonts w:ascii="Segoe UI" w:eastAsia="Segoe UI" w:hAnsi="Segoe UI" w:cs="Segoe UI"/>
-          <w:spacing w:val="-6"/>
-        </w:rPr>
-        <w:t xml:space="preserve"> </w:t>
-      </w:r>
-      <w:r>
-        <w:rPr>
-          <w:rFonts w:ascii="Segoe UI" w:eastAsia="Segoe UI" w:hAnsi="Segoe UI" w:cs="Segoe UI"/>
-        </w:rPr>
-        <w:t>ap</w:t>
-      </w:r>
-      <w:r>
-        <w:rPr>
-          <w:rFonts w:ascii="Segoe UI" w:eastAsia="Segoe UI" w:hAnsi="Segoe UI" w:cs="Segoe UI"/>
-          <w:spacing w:val="3"/>
-        </w:rPr>
-        <w:t>p</w:t>
-      </w:r>
-      <w:r>
-        <w:rPr>
-          <w:rFonts w:ascii="Segoe UI" w:eastAsia="Segoe UI" w:hAnsi="Segoe UI" w:cs="Segoe UI"/>
-        </w:rPr>
-        <w:t>s,</w:t>
-      </w:r>
-      <w:r>
-        <w:rPr>
-          <w:rFonts w:ascii="Segoe UI" w:eastAsia="Segoe UI" w:hAnsi="Segoe UI" w:cs="Segoe UI"/>
-          <w:spacing w:val="-5"/>
-        </w:rPr>
-        <w:t xml:space="preserve"> </w:t>
-      </w:r>
-      <w:r>
-        <w:rPr>
-          <w:rFonts w:ascii="Segoe UI" w:eastAsia="Segoe UI" w:hAnsi="Segoe UI" w:cs="Segoe UI"/>
-        </w:rPr>
-        <w:t>h</w:t>
-      </w:r>
-      <w:r>
-        <w:rPr>
-          <w:rFonts w:ascii="Segoe UI" w:eastAsia="Segoe UI" w:hAnsi="Segoe UI" w:cs="Segoe UI"/>
-          <w:spacing w:val="-1"/>
-        </w:rPr>
-        <w:t>e</w:t>
-      </w:r>
-      <w:r>
-        <w:rPr>
-          <w:rFonts w:ascii="Segoe UI" w:eastAsia="Segoe UI" w:hAnsi="Segoe UI" w:cs="Segoe UI"/>
-          <w:spacing w:val="2"/>
-        </w:rPr>
-        <w:t>n</w:t>
-      </w:r>
-      <w:r>
-        <w:rPr>
-          <w:rFonts w:ascii="Segoe UI" w:eastAsia="Segoe UI" w:hAnsi="Segoe UI" w:cs="Segoe UI"/>
-          <w:spacing w:val="1"/>
-        </w:rPr>
-        <w:t>c</w:t>
-      </w:r>
-      <w:r>
-        <w:rPr>
-          <w:rFonts w:ascii="Segoe UI" w:eastAsia="Segoe UI" w:hAnsi="Segoe UI" w:cs="Segoe UI"/>
-        </w:rPr>
-        <w:t>e</w:t>
-      </w:r>
-      <w:r>
-        <w:rPr>
-          <w:rFonts w:ascii="Segoe UI" w:eastAsia="Segoe UI" w:hAnsi="Segoe UI" w:cs="Segoe UI"/>
-          <w:spacing w:val="-3"/>
-        </w:rPr>
-        <w:t xml:space="preserve"> </w:t>
-      </w:r>
-      <w:r>
-        <w:rPr>
-          <w:rFonts w:ascii="Segoe UI" w:eastAsia="Segoe UI" w:hAnsi="Segoe UI" w:cs="Segoe UI"/>
-        </w:rPr>
-        <w:t>th</w:t>
-      </w:r>
-      <w:r>
-        <w:rPr>
-          <w:rFonts w:ascii="Segoe UI" w:eastAsia="Segoe UI" w:hAnsi="Segoe UI" w:cs="Segoe UI"/>
-          <w:spacing w:val="-1"/>
-        </w:rPr>
-        <w:t>e</w:t>
-      </w:r>
-      <w:r>
-        <w:rPr>
-          <w:rFonts w:ascii="Segoe UI" w:eastAsia="Segoe UI" w:hAnsi="Segoe UI" w:cs="Segoe UI"/>
-          <w:spacing w:val="2"/>
-        </w:rPr>
-        <w:t>s</w:t>
-      </w:r>
-      <w:r>
-        <w:rPr>
-          <w:rFonts w:ascii="Segoe UI" w:eastAsia="Segoe UI" w:hAnsi="Segoe UI" w:cs="Segoe UI"/>
-        </w:rPr>
-        <w:t>e</w:t>
-      </w:r>
-      <w:r>
-        <w:rPr>
-          <w:rFonts w:ascii="Segoe UI" w:eastAsia="Segoe UI" w:hAnsi="Segoe UI" w:cs="Segoe UI"/>
-          <w:spacing w:val="-6"/>
-        </w:rPr>
-        <w:t xml:space="preserve"> </w:t>
-      </w:r>
-      <w:r>
-        <w:rPr>
-          <w:rFonts w:ascii="Segoe UI" w:eastAsia="Segoe UI" w:hAnsi="Segoe UI" w:cs="Segoe UI"/>
-        </w:rPr>
-        <w:t>a</w:t>
-      </w:r>
-      <w:r>
-        <w:rPr>
-          <w:rFonts w:ascii="Segoe UI" w:eastAsia="Segoe UI" w:hAnsi="Segoe UI" w:cs="Segoe UI"/>
-          <w:spacing w:val="2"/>
-        </w:rPr>
-        <w:t>r</w:t>
-      </w:r>
-      <w:r>
-        <w:rPr>
-          <w:rFonts w:ascii="Segoe UI" w:eastAsia="Segoe UI" w:hAnsi="Segoe UI" w:cs="Segoe UI"/>
-        </w:rPr>
-        <w:t>e</w:t>
-      </w:r>
-      <w:r>
-        <w:rPr>
-          <w:rFonts w:ascii="Segoe UI" w:eastAsia="Segoe UI" w:hAnsi="Segoe UI" w:cs="Segoe UI"/>
-          <w:spacing w:val="-4"/>
-        </w:rPr>
-        <w:t xml:space="preserve"> </w:t>
-      </w:r>
-      <w:r>
-        <w:rPr>
-          <w:rFonts w:ascii="Segoe UI" w:eastAsia="Segoe UI" w:hAnsi="Segoe UI" w:cs="Segoe UI"/>
-        </w:rPr>
-        <w:t>p</w:t>
-      </w:r>
-      <w:r>
-        <w:rPr>
-          <w:rFonts w:ascii="Segoe UI" w:eastAsia="Segoe UI" w:hAnsi="Segoe UI" w:cs="Segoe UI"/>
-          <w:spacing w:val="1"/>
-        </w:rPr>
-        <w:t>r</w:t>
-      </w:r>
-      <w:r>
-        <w:rPr>
-          <w:rFonts w:ascii="Segoe UI" w:eastAsia="Segoe UI" w:hAnsi="Segoe UI" w:cs="Segoe UI"/>
-          <w:spacing w:val="-1"/>
-        </w:rPr>
-        <w:t>e</w:t>
-      </w:r>
-      <w:r>
-        <w:rPr>
-          <w:rFonts w:ascii="Segoe UI" w:eastAsia="Segoe UI" w:hAnsi="Segoe UI" w:cs="Segoe UI"/>
-        </w:rPr>
-        <w:t>fi</w:t>
-      </w:r>
-      <w:r>
-        <w:rPr>
-          <w:rFonts w:ascii="Segoe UI" w:eastAsia="Segoe UI" w:hAnsi="Segoe UI" w:cs="Segoe UI"/>
-          <w:spacing w:val="2"/>
-        </w:rPr>
-        <w:t>x</w:t>
-      </w:r>
-      <w:r>
-        <w:rPr>
-          <w:rFonts w:ascii="Segoe UI" w:eastAsia="Segoe UI" w:hAnsi="Segoe UI" w:cs="Segoe UI"/>
-          <w:spacing w:val="-1"/>
-        </w:rPr>
-        <w:t>e</w:t>
-      </w:r>
-      <w:r>
-        <w:rPr>
-          <w:rFonts w:ascii="Segoe UI" w:eastAsia="Segoe UI" w:hAnsi="Segoe UI" w:cs="Segoe UI"/>
-        </w:rPr>
-        <w:t>d</w:t>
-      </w:r>
-      <w:r>
-        <w:rPr>
-          <w:rFonts w:ascii="Segoe UI" w:eastAsia="Segoe UI" w:hAnsi="Segoe UI" w:cs="Segoe UI"/>
-          <w:spacing w:val="-6"/>
-        </w:rPr>
-        <w:t xml:space="preserve"> </w:t>
-      </w:r>
-      <w:r>
-        <w:rPr>
-          <w:rFonts w:ascii="Segoe UI" w:eastAsia="Segoe UI" w:hAnsi="Segoe UI" w:cs="Segoe UI"/>
-        </w:rPr>
-        <w:t>w</w:t>
-      </w:r>
-      <w:r>
-        <w:rPr>
-          <w:rFonts w:ascii="Segoe UI" w:eastAsia="Segoe UI" w:hAnsi="Segoe UI" w:cs="Segoe UI"/>
-          <w:spacing w:val="2"/>
-        </w:rPr>
-        <w:t>i</w:t>
-      </w:r>
-      <w:r>
-        <w:rPr>
-          <w:rFonts w:ascii="Segoe UI" w:eastAsia="Segoe UI" w:hAnsi="Segoe UI" w:cs="Segoe UI"/>
-        </w:rPr>
-        <w:t>th</w:t>
-      </w:r>
-      <w:r>
-        <w:rPr>
-          <w:rFonts w:ascii="Segoe UI" w:eastAsia="Segoe UI" w:hAnsi="Segoe UI" w:cs="Segoe UI"/>
-          <w:spacing w:val="-4"/>
-        </w:rPr>
-        <w:t xml:space="preserve"> </w:t>
-      </w:r>
-      <w:r>
-        <w:rPr>
-          <w:rFonts w:ascii="Segoe UI" w:eastAsia="Segoe UI" w:hAnsi="Segoe UI" w:cs="Segoe UI"/>
-        </w:rPr>
-        <w:t>“</w:t>
-      </w:r>
-      <w:proofErr w:type="spellStart"/>
-      <w:r>
-        <w:rPr>
-          <w:rFonts w:ascii="Segoe UI" w:eastAsia="Segoe UI" w:hAnsi="Segoe UI" w:cs="Segoe UI"/>
-        </w:rPr>
-        <w:t>u</w:t>
-      </w:r>
-      <w:r>
-        <w:rPr>
-          <w:rFonts w:ascii="Segoe UI" w:eastAsia="Segoe UI" w:hAnsi="Segoe UI" w:cs="Segoe UI"/>
-          <w:spacing w:val="2"/>
-        </w:rPr>
-        <w:t>ik</w:t>
-      </w:r>
-      <w:r>
-        <w:rPr>
-          <w:rFonts w:ascii="Segoe UI" w:eastAsia="Segoe UI" w:hAnsi="Segoe UI" w:cs="Segoe UI"/>
-        </w:rPr>
-        <w:t>it</w:t>
-      </w:r>
-      <w:proofErr w:type="spellEnd"/>
-      <w:r>
-        <w:rPr>
-          <w:rFonts w:ascii="Segoe UI" w:eastAsia="Segoe UI" w:hAnsi="Segoe UI" w:cs="Segoe UI"/>
-        </w:rPr>
-        <w:t>_</w:t>
-      </w:r>
-      <w:r>
-        <w:rPr>
-          <w:rFonts w:ascii="Segoe UI" w:eastAsia="Segoe UI" w:hAnsi="Segoe UI" w:cs="Segoe UI"/>
-          <w:spacing w:val="48"/>
-        </w:rPr>
-        <w:t xml:space="preserve"> </w:t>
-      </w:r>
-      <w:r>
-        <w:rPr>
-          <w:rFonts w:ascii="Segoe UI" w:eastAsia="Segoe UI" w:hAnsi="Segoe UI" w:cs="Segoe UI"/>
-        </w:rPr>
-        <w:t>“</w:t>
-      </w:r>
-      <w:r>
-        <w:rPr>
-          <w:rFonts w:ascii="Segoe UI" w:eastAsia="Segoe UI" w:hAnsi="Segoe UI" w:cs="Segoe UI"/>
-          <w:spacing w:val="-1"/>
-        </w:rPr>
-        <w:t xml:space="preserve"> </w:t>
-      </w:r>
-      <w:r>
-        <w:rPr>
-          <w:rFonts w:ascii="Segoe UI" w:eastAsia="Segoe UI" w:hAnsi="Segoe UI" w:cs="Segoe UI"/>
-        </w:rPr>
-        <w:t>.</w:t>
-      </w:r>
     </w:p>
     <w:p>
       <w:pPr>
@@ -29616,7 +29794,18 @@
           <w:sz w:val="22"/>
           <w:szCs w:val="22"/>
         </w:rPr>
-        <w:t xml:space="preserve">1.  </w:t>
+        <w:lastRenderedPageBreak/>
+        <w:t>1.</w:t>
+      </w:r>
+      <w:proofErr w:type="gramStart"/>
+      <w:r>
+        <w:rPr>
+          <w:rFonts w:ascii="Arial" w:eastAsia="Arial" w:hAnsi="Arial" w:cs="Arial"/>
+          <w:color w:val="252525"/>
+          <w:sz w:val="22"/>
+          <w:szCs w:val="22"/>
+        </w:rPr>
+        <w:t xml:space="preserve">  </w:t>
       </w:r>
       <w:r>
         <w:rPr>
@@ -29638,6 +29827,7 @@
         </w:rPr>
         <w:t>[</w:t>
       </w:r>
+      <w:proofErr w:type="gramEnd"/>
       <w:r>
         <w:rPr>
           <w:rFonts w:ascii="Arial" w:eastAsia="Arial" w:hAnsi="Arial" w:cs="Arial"/>
@@ -29793,7 +29983,6 @@
         <w:t xml:space="preserve"> </w:t>
       </w:r>
       <w:proofErr w:type="spellStart"/>
-      <w:proofErr w:type="gramStart"/>
       <w:r>
         <w:rPr>
           <w:rFonts w:ascii="Arial" w:eastAsia="Arial" w:hAnsi="Arial" w:cs="Arial"/>
@@ -29922,7 +30111,6 @@
         </w:rPr>
         <w:t>(</w:t>
       </w:r>
-      <w:proofErr w:type="gramEnd"/>
       <w:r>
         <w:rPr>
           <w:rFonts w:ascii="Arial" w:eastAsia="Arial" w:hAnsi="Arial" w:cs="Arial"/>
@@ -31454,6 +31642,7 @@
         <w:t>ze</w:t>
       </w:r>
       <w:proofErr w:type="spellEnd"/>
+      <w:proofErr w:type="gramEnd"/>
       <w:r>
         <w:rPr>
           <w:rFonts w:ascii="Courier New" w:eastAsia="Courier New" w:hAnsi="Courier New" w:cs="Courier New"/>
@@ -31463,7 +31652,6 @@
         </w:rPr>
         <w:t>()</w:t>
       </w:r>
-      <w:proofErr w:type="gramEnd"/>
     </w:p>
     <w:p>
       <w:pPr>
@@ -31495,7 +31683,17 @@
           <w:sz w:val="22"/>
           <w:szCs w:val="22"/>
         </w:rPr>
-        <w:t xml:space="preserve">3.  </w:t>
+        <w:t>3.</w:t>
+      </w:r>
+      <w:proofErr w:type="gramStart"/>
+      <w:r>
+        <w:rPr>
+          <w:rFonts w:ascii="Arial" w:eastAsia="Arial" w:hAnsi="Arial" w:cs="Arial"/>
+          <w:color w:val="252525"/>
+          <w:sz w:val="22"/>
+          <w:szCs w:val="22"/>
+        </w:rPr>
+        <w:t xml:space="preserve">  </w:t>
       </w:r>
       <w:r>
         <w:rPr>
@@ -31517,6 +31715,7 @@
         </w:rPr>
         <w:t>[</w:t>
       </w:r>
+      <w:proofErr w:type="gramEnd"/>
       <w:r>
         <w:rPr>
           <w:rFonts w:ascii="Arial" w:eastAsia="Arial" w:hAnsi="Arial" w:cs="Arial"/>
@@ -31572,17 +31771,7 @@
           <w:sz w:val="22"/>
           <w:szCs w:val="22"/>
         </w:rPr>
-        <w:t>2</w:t>
-      </w:r>
-      <w:proofErr w:type="gramStart"/>
-      <w:r>
-        <w:rPr>
-          <w:rFonts w:ascii="Arial" w:eastAsia="Arial" w:hAnsi="Arial" w:cs="Arial"/>
-          <w:color w:val="252525"/>
-          <w:sz w:val="22"/>
-          <w:szCs w:val="22"/>
-        </w:rPr>
-        <w:t>]F</w:t>
+        <w:t>2]F</w:t>
       </w:r>
       <w:r>
         <w:rPr>
@@ -31613,7 +31802,6 @@
         </w:rPr>
         <w:t>ed</w:t>
       </w:r>
-      <w:proofErr w:type="gramEnd"/>
       <w:r>
         <w:rPr>
           <w:rFonts w:ascii="Arial" w:eastAsia="Arial" w:hAnsi="Arial" w:cs="Arial"/>
@@ -32010,7 +32198,6 @@
         </w:rPr>
         <w:t>e</w:t>
       </w:r>
-      <w:proofErr w:type="gramStart"/>
       <w:r>
         <w:rPr>
           <w:rFonts w:ascii="Arial" w:eastAsia="Arial" w:hAnsi="Arial" w:cs="Arial"/>
@@ -32046,7 +32233,6 @@
         </w:rPr>
         <w:t>2</w:t>
       </w:r>
-      <w:proofErr w:type="gramEnd"/>
       <w:r>
         <w:rPr>
           <w:rFonts w:ascii="Arial" w:eastAsia="Arial" w:hAnsi="Arial" w:cs="Arial"/>
@@ -35320,7 +35506,6 @@
         </w:rPr>
         <w:t>e</w:t>
       </w:r>
-      <w:proofErr w:type="gramStart"/>
       <w:r>
         <w:rPr>
           <w:rFonts w:ascii="Arial" w:eastAsia="Arial" w:hAnsi="Arial" w:cs="Arial"/>
@@ -35356,7 +35541,6 @@
         </w:rPr>
         <w:t>8</w:t>
       </w:r>
-      <w:proofErr w:type="gramEnd"/>
       <w:r>
         <w:rPr>
           <w:rFonts w:ascii="Arial" w:eastAsia="Arial" w:hAnsi="Arial" w:cs="Arial"/>
@@ -35951,7 +36135,6 @@
         </w:rPr>
       </w:pPr>
       <w:proofErr w:type="spellStart"/>
-      <w:proofErr w:type="gramStart"/>
       <w:r>
         <w:rPr>
           <w:rFonts w:ascii="Arial" w:eastAsia="Arial" w:hAnsi="Arial" w:cs="Arial"/>
@@ -36038,7 +36221,6 @@
         <w:t>s</w:t>
       </w:r>
       <w:proofErr w:type="spellEnd"/>
-      <w:proofErr w:type="gramEnd"/>
       <w:r>
         <w:rPr>
           <w:rFonts w:ascii="Arial" w:eastAsia="Arial" w:hAnsi="Arial" w:cs="Arial"/>
@@ -36096,6 +36278,7 @@
           <w:sz w:val="26"/>
           <w:szCs w:val="26"/>
         </w:rPr>
+        <w:lastRenderedPageBreak/>
         <w:t>}</w:t>
       </w:r>
     </w:p>
@@ -36972,7 +37155,6 @@
           <w:sz w:val="26"/>
           <w:szCs w:val="26"/>
         </w:rPr>
-        <w:lastRenderedPageBreak/>
         <w:t>com.phil</w:t>
       </w:r>
       <w:r>
@@ -37021,7 +37203,18 @@
           <w:sz w:val="26"/>
           <w:szCs w:val="26"/>
         </w:rPr>
-        <w:t>t.</w:t>
+        <w:t>t</w:t>
+      </w:r>
+      <w:proofErr w:type="gramEnd"/>
+      <w:r>
+        <w:rPr>
+          <w:rFonts w:ascii="Arial" w:eastAsia="Arial" w:hAnsi="Arial" w:cs="Arial"/>
+          <w:color w:val="252525"/>
+          <w:spacing w:val="2"/>
+          <w:sz w:val="26"/>
+          <w:szCs w:val="26"/>
+        </w:rPr>
+        <w:t>.</w:t>
       </w:r>
       <w:r>
         <w:rPr>
@@ -37168,7 +37361,6 @@
         </w:rPr>
         <w:t>(</w:t>
       </w:r>
-      <w:proofErr w:type="gramEnd"/>
       <w:r>
         <w:rPr>
           <w:rFonts w:ascii="Arial" w:eastAsia="Arial" w:hAnsi="Arial" w:cs="Arial"/>
@@ -37319,7 +37511,6 @@
         </w:rPr>
       </w:pPr>
       <w:proofErr w:type="spellStart"/>
-      <w:proofErr w:type="gramStart"/>
       <w:r>
         <w:rPr>
           <w:rFonts w:ascii="Arial" w:eastAsia="Arial" w:hAnsi="Arial" w:cs="Arial"/>
@@ -37452,17 +37643,7 @@
           <w:sz w:val="26"/>
           <w:szCs w:val="26"/>
         </w:rPr>
-        <w:t>(</w:t>
-      </w:r>
-      <w:proofErr w:type="gramEnd"/>
-      <w:r>
-        <w:rPr>
-          <w:rFonts w:ascii="Arial" w:eastAsia="Arial" w:hAnsi="Arial" w:cs="Arial"/>
-          <w:color w:val="252525"/>
-          <w:sz w:val="26"/>
-          <w:szCs w:val="26"/>
-        </w:rPr>
-        <w:t>d);</w:t>
+        <w:t>(d);</w:t>
       </w:r>
     </w:p>
     <w:p>
@@ -37597,6 +37778,15 @@
           <w:szCs w:val="26"/>
         </w:rPr>
       </w:pPr>
+      <w:r>
+        <w:rPr>
+          <w:rFonts w:ascii="Arial" w:eastAsia="Arial" w:hAnsi="Arial" w:cs="Arial"/>
+          <w:color w:val="252525"/>
+          <w:sz w:val="26"/>
+          <w:szCs w:val="26"/>
+        </w:rPr>
+        <w:t>DE</w:t>
+      </w:r>
       <w:proofErr w:type="gramStart"/>
       <w:r>
         <w:rPr>
@@ -37605,7 +37795,7 @@
           <w:sz w:val="26"/>
           <w:szCs w:val="26"/>
         </w:rPr>
-        <w:t>DE97</w:t>
+        <w:t>97</w:t>
       </w:r>
       <w:r>
         <w:rPr>
@@ -38078,7 +38268,6 @@
         </w:rPr>
         <w:t>e</w:t>
       </w:r>
-      <w:proofErr w:type="gramStart"/>
       <w:r>
         <w:rPr>
           <w:rFonts w:ascii="Arial" w:eastAsia="Arial" w:hAnsi="Arial" w:cs="Arial"/>
@@ -38114,7 +38303,6 @@
         </w:rPr>
         <w:t>8</w:t>
       </w:r>
-      <w:proofErr w:type="gramEnd"/>
       <w:r>
         <w:rPr>
           <w:rFonts w:ascii="Arial" w:eastAsia="Arial" w:hAnsi="Arial" w:cs="Arial"/>
@@ -38579,7 +38767,6 @@
         </w:rPr>
         <w:t xml:space="preserve"> </w:t>
       </w:r>
-      <w:proofErr w:type="gramStart"/>
       <w:r>
         <w:rPr>
           <w:rFonts w:ascii="Arial" w:eastAsia="Arial" w:hAnsi="Arial" w:cs="Arial"/>
@@ -38589,7 +38776,6 @@
         </w:rPr>
         <w:t>About</w:t>
       </w:r>
-      <w:proofErr w:type="gramEnd"/>
       <w:r>
         <w:rPr>
           <w:rFonts w:ascii="Arial" w:eastAsia="Arial" w:hAnsi="Arial" w:cs="Arial"/>
@@ -39819,7 +40005,6 @@
         </w:rPr>
         <w:t>Date</w:t>
       </w:r>
-      <w:proofErr w:type="gramStart"/>
       <w:r>
         <w:rPr>
           <w:rFonts w:ascii="Arial" w:eastAsia="Arial" w:hAnsi="Arial" w:cs="Arial"/>
@@ -39855,7 +40040,6 @@
         </w:rPr>
         <w:t>4</w:t>
       </w:r>
-      <w:proofErr w:type="gramEnd"/>
       <w:r>
         <w:rPr>
           <w:rFonts w:ascii="Arial" w:eastAsia="Arial" w:hAnsi="Arial" w:cs="Arial"/>
@@ -42168,7 +42352,6 @@
         </w:rPr>
         <w:t xml:space="preserve"> </w:t>
       </w:r>
-      <w:proofErr w:type="gramStart"/>
       <w:r>
         <w:rPr>
           <w:rFonts w:ascii="Arial" w:eastAsia="Arial" w:hAnsi="Arial" w:cs="Arial"/>
@@ -42177,7 +42360,6 @@
         </w:rPr>
         <w:t>Up</w:t>
       </w:r>
-      <w:proofErr w:type="gramEnd"/>
       <w:r>
         <w:rPr>
           <w:rFonts w:ascii="Arial" w:eastAsia="Arial" w:hAnsi="Arial" w:cs="Arial"/>
@@ -42325,7 +42507,6 @@
           <w:sz w:val="24"/>
           <w:szCs w:val="24"/>
         </w:rPr>
-        <w:lastRenderedPageBreak/>
         <w:t>5</w:t>
       </w:r>
       <w:r>
@@ -44222,7 +44403,6 @@
         </w:rPr>
         <w:t xml:space="preserve"> </w:t>
       </w:r>
-      <w:proofErr w:type="gramStart"/>
       <w:r>
         <w:rPr>
           <w:rFonts w:ascii="Arial" w:eastAsia="Arial" w:hAnsi="Arial" w:cs="Arial"/>
@@ -44232,7 +44412,6 @@
         </w:rPr>
         <w:t>Lists</w:t>
       </w:r>
-      <w:proofErr w:type="gramEnd"/>
       <w:r>
         <w:rPr>
           <w:rFonts w:ascii="Arial" w:eastAsia="Arial" w:hAnsi="Arial" w:cs="Arial"/>
@@ -45220,8 +45399,8 @@
 </file>
 
 <file path=word/numbering.xml><?xml version="1.0" encoding="utf-8"?>
-<w:numbering xmlns:wpc="http://schemas.microsoft.com/office/word/2010/wordprocessingCanvas" xmlns:cx="http://schemas.microsoft.com/office/drawing/2014/chartex" xmlns:cx1="http://schemas.microsoft.com/office/drawing/2015/9/8/chartex" xmlns:mc="http://schemas.openxmlformats.org/markup-compatibility/2006" xmlns:o="urn:schemas-microsoft-com:office:office" xmlns:r="http://schemas.openxmlformats.org/officeDocument/2006/relationships" xmlns:m="http://schemas.openxmlformats.org/officeDocument/2006/math" xmlns:v="urn:schemas-microsoft-com:vml" xmlns:wp14="http://schemas.microsoft.com/office/word/2010/wordprocessingDrawing" xmlns:wp="http://schemas.openxmlformats.org/drawingml/2006/wordprocessingDrawing" xmlns:w10="urn:schemas-microsoft-com:office:word" xmlns:w="http://schemas.openxmlformats.org/wordprocessingml/2006/main" xmlns:w14="http://schemas.microsoft.com/office/word/2010/wordml" xmlns:w15="http://schemas.microsoft.com/office/word/2012/wordml" xmlns:w16se="http://schemas.microsoft.com/office/word/2015/wordml/symex" xmlns:wpg="http://schemas.microsoft.com/office/word/2010/wordprocessingGroup" xmlns:wpi="http://schemas.microsoft.com/office/word/2010/wordprocessingInk" xmlns:wne="http://schemas.microsoft.com/office/word/2006/wordml" xmlns:wps="http://schemas.microsoft.com/office/word/2010/wordprocessingShape" mc:Ignorable="w14 w15 w16se wp14">
-  <w:abstractNum w:abstractNumId="0" w15:restartNumberingAfterBreak="0">
+<w:numbering xmlns:wpc="http://schemas.microsoft.com/office/word/2010/wordprocessingCanvas" xmlns:mo="http://schemas.microsoft.com/office/mac/office/2008/main" xmlns:mc="http://schemas.openxmlformats.org/markup-compatibility/2006" xmlns:mv="urn:schemas-microsoft-com:mac:vml" xmlns:o="urn:schemas-microsoft-com:office:office" xmlns:r="http://schemas.openxmlformats.org/officeDocument/2006/relationships" xmlns:m="http://schemas.openxmlformats.org/officeDocument/2006/math" xmlns:v="urn:schemas-microsoft-com:vml" xmlns:wp14="http://schemas.microsoft.com/office/word/2010/wordprocessingDrawing" xmlns:wp="http://schemas.openxmlformats.org/drawingml/2006/wordprocessingDrawing" xmlns:w10="urn:schemas-microsoft-com:office:word" xmlns:w="http://schemas.openxmlformats.org/wordprocessingml/2006/main" xmlns:w14="http://schemas.microsoft.com/office/word/2010/wordml" xmlns:w15="http://schemas.microsoft.com/office/word/2012/wordml" xmlns:wpg="http://schemas.microsoft.com/office/word/2010/wordprocessingGroup" xmlns:wpi="http://schemas.microsoft.com/office/word/2010/wordprocessingInk" xmlns:wne="http://schemas.microsoft.com/office/word/2006/wordml" xmlns:wps="http://schemas.microsoft.com/office/word/2010/wordprocessingShape" mc:Ignorable="w14 w15 wp14 mv">
+  <w:abstractNum w:abstractNumId="0">
     <w:nsid w:val="42F042A1"/>
     <w:multiLevelType w:val="hybridMultilevel"/>
     <w:tmpl w:val="D14261A2"/>
@@ -45307,7 +45486,7 @@
       </w:pPr>
     </w:lvl>
   </w:abstractNum>
-  <w:abstractNum w:abstractNumId="1" w15:restartNumberingAfterBreak="0">
+  <w:abstractNum w:abstractNumId="1">
     <w:nsid w:val="4F483F0D"/>
     <w:multiLevelType w:val="hybridMultilevel"/>
     <w:tmpl w:val="85DE0292"/>
@@ -45393,7 +45572,7 @@
       </w:pPr>
     </w:lvl>
   </w:abstractNum>
-  <w:abstractNum w:abstractNumId="2" w15:restartNumberingAfterBreak="0">
+  <w:abstractNum w:abstractNumId="2">
     <w:nsid w:val="543701AB"/>
     <w:multiLevelType w:val="multilevel"/>
     <w:tmpl w:val="517C723C"/>
@@ -45558,7 +45737,7 @@
 </file>
 
 <file path=word/styles.xml><?xml version="1.0" encoding="utf-8"?>
-<w:styles xmlns:mc="http://schemas.openxmlformats.org/markup-compatibility/2006" xmlns:r="http://schemas.openxmlformats.org/officeDocument/2006/relationships" xmlns:w="http://schemas.openxmlformats.org/wordprocessingml/2006/main" xmlns:w14="http://schemas.microsoft.com/office/word/2010/wordml" xmlns:w15="http://schemas.microsoft.com/office/word/2012/wordml" xmlns:w16se="http://schemas.microsoft.com/office/word/2015/wordml/symex" mc:Ignorable="w14 w15 w16se">
+<w:styles xmlns:mc="http://schemas.openxmlformats.org/markup-compatibility/2006" xmlns:r="http://schemas.openxmlformats.org/officeDocument/2006/relationships" xmlns:w="http://schemas.openxmlformats.org/wordprocessingml/2006/main" xmlns:w14="http://schemas.microsoft.com/office/word/2010/wordml" xmlns:w15="http://schemas.microsoft.com/office/word/2012/wordml" mc:Ignorable="w14 w15">
   <w:docDefaults>
     <w:rPrDefault>
       <w:rPr>
@@ -45568,7 +45747,7 @@
     </w:rPrDefault>
     <w:pPrDefault/>
   </w:docDefaults>
-  <w:latentStyles w:defLockedState="0" w:defUIPriority="99" w:defSemiHidden="0" w:defUnhideWhenUsed="0" w:defQFormat="0" w:count="371">
+  <w:latentStyles w:defLockedState="0" w:defUIPriority="99" w:defSemiHidden="0" w:defUnhideWhenUsed="0" w:defQFormat="0" w:count="382">
     <w:lsdException w:name="Normal" w:uiPriority="0" w:qFormat="1"/>
     <w:lsdException w:name="heading 1" w:uiPriority="9" w:qFormat="1"/>
     <w:lsdException w:name="heading 2" w:semiHidden="1" w:uiPriority="9" w:unhideWhenUsed="1" w:qFormat="1"/>
@@ -45674,7 +45853,6 @@
     <w:lsdException w:name="HTML Sample" w:semiHidden="1" w:unhideWhenUsed="1"/>
     <w:lsdException w:name="HTML Typewriter" w:semiHidden="1" w:unhideWhenUsed="1"/>
     <w:lsdException w:name="HTML Variable" w:semiHidden="1" w:unhideWhenUsed="1"/>
-    <w:lsdException w:name="Normal Table" w:semiHidden="1" w:unhideWhenUsed="1"/>
     <w:lsdException w:name="annotation subject" w:semiHidden="1" w:unhideWhenUsed="1"/>
     <w:lsdException w:name="No List" w:semiHidden="1" w:unhideWhenUsed="1"/>
     <w:lsdException w:name="Outline List 1" w:semiHidden="1" w:unhideWhenUsed="1"/>
@@ -45720,11 +45898,9 @@
     <w:lsdException w:name="Table Subtle 1" w:semiHidden="1" w:unhideWhenUsed="1"/>
     <w:lsdException w:name="Table Subtle 2" w:semiHidden="1" w:unhideWhenUsed="1"/>
     <w:lsdException w:name="Table Web 1" w:semiHidden="1" w:unhideWhenUsed="1"/>
-    <w:lsdException w:name="Table Web 2" w:semiHidden="1" w:unhideWhenUsed="1"/>
     <w:lsdException w:name="Table Web 3" w:semiHidden="1" w:unhideWhenUsed="1"/>
     <w:lsdException w:name="Balloon Text" w:semiHidden="1" w:unhideWhenUsed="1"/>
     <w:lsdException w:name="Table Grid" w:uiPriority="59"/>
-    <w:lsdException w:name="Table Theme" w:semiHidden="1" w:unhideWhenUsed="1"/>
     <w:lsdException w:name="Placeholder Text" w:semiHidden="1"/>
     <w:lsdException w:name="No Spacing" w:uiPriority="1" w:qFormat="1"/>
     <w:lsdException w:name="Light Shading" w:uiPriority="60"/>
@@ -45940,6 +46116,8 @@
     <w:lsdException w:name="List Table 5 Dark Accent 6" w:uiPriority="50"/>
     <w:lsdException w:name="List Table 6 Colorful Accent 6" w:uiPriority="51"/>
     <w:lsdException w:name="List Table 7 Colorful Accent 6" w:uiPriority="52"/>
+    <w:lsdException w:name="Mention" w:semiHidden="1" w:unhideWhenUsed="1"/>
+    <w:lsdException w:name="Smart Hyperlink" w:semiHidden="1" w:unhideWhenUsed="1"/>
   </w:latentStyles>
   <w:style w:type="paragraph" w:default="1" w:styleId="Normal">
     <w:name w:val="Normal"/>

</xml_diff>